<commit_message>
logo and updates to marketing chapter
</commit_message>
<xml_diff>
--- a/Marketing/Marketing Chapter.docx
+++ b/Marketing/Marketing Chapter.docx
@@ -1532,6 +1532,39 @@
         </w:rPr>
         <w:t>Bargaining Power of Suppliers: variable. If large clothing chains are chosen as suppliers, they  may have significant decisional power. If small stores are chosen, they have less decisional power.</w:t>
       </w:r>
+      <w:r>
+        <w:rPr>
+          <w:sz w:val="32"/>
+          <w:szCs w:val="32"/>
+          <w:lang w:val="en-US"/>
+        </w:rPr>
+        <w:t xml:space="preserve"> Therefore the target suppliers will </w:t>
+      </w:r>
+      <w:r>
+        <w:rPr>
+          <w:sz w:val="32"/>
+          <w:szCs w:val="32"/>
+          <w:lang w:val="en-US"/>
+        </w:rPr>
+        <w:lastRenderedPageBreak/>
+        <w:t xml:space="preserve">most probably be small chains or shops that would prefer to prevent paying an amount of money to deal with unsold clothes and </w:t>
+      </w:r>
+      <w:r>
+        <w:rPr>
+          <w:sz w:val="32"/>
+          <w:szCs w:val="32"/>
+          <w:lang w:val="en-US"/>
+        </w:rPr>
+        <w:t>to instead receive at least a small amount for those items.</w:t>
+      </w:r>
+      <w:r>
+        <w:rPr>
+          <w:sz w:val="32"/>
+          <w:szCs w:val="32"/>
+          <w:lang w:val="en-US"/>
+        </w:rPr>
+        <w:t xml:space="preserve"> </w:t>
+      </w:r>
     </w:p>
     <w:p>
       <w:pPr>
@@ -1554,7 +1587,6 @@
           <w:szCs w:val="32"/>
           <w:lang w:val="en-US"/>
         </w:rPr>
-        <w:lastRenderedPageBreak/>
         <w:t xml:space="preserve">Bargaining Power of Buyers: </w:t>
       </w:r>
       <w:r>
@@ -1627,7 +1659,39 @@
           <w:szCs w:val="32"/>
           <w:lang w:val="en-US"/>
         </w:rPr>
-        <w:t>Current Clothing industry may be not willing to allow a secondary market to develop. In particular, luxury clothing brands will not want to see their goods sold at much lower prices. See H&amp;M , Burberry and Cartier cases.</w:t>
+        <w:t>Current Clothing industry may be not willing to allow a secondary market to develop. In particular, luxury clothing brands will not want to see their goods sold at much lower prices</w:t>
+      </w:r>
+      <w:r>
+        <w:rPr>
+          <w:sz w:val="32"/>
+          <w:szCs w:val="32"/>
+          <w:lang w:val="en-US"/>
+        </w:rPr>
+        <w:t xml:space="preserve"> (e.g. </w:t>
+      </w:r>
+      <w:r>
+        <w:rPr>
+          <w:sz w:val="32"/>
+          <w:szCs w:val="32"/>
+          <w:lang w:val="en-US"/>
+        </w:rPr>
+        <w:t>Burberry and Cartier cases</w:t>
+      </w:r>
+      <w:r>
+        <w:rPr>
+          <w:sz w:val="32"/>
+          <w:szCs w:val="32"/>
+          <w:lang w:val="en-US"/>
+        </w:rPr>
+        <w:t>)</w:t>
+      </w:r>
+      <w:r>
+        <w:rPr>
+          <w:sz w:val="32"/>
+          <w:szCs w:val="32"/>
+          <w:lang w:val="en-US"/>
+        </w:rPr>
+        <w:t>.</w:t>
       </w:r>
     </w:p>
     <w:p>
@@ -1677,6 +1741,14 @@
         </w:rPr>
         <w:t>Complements: the sustainability of the products and origin</w:t>
       </w:r>
+      <w:r>
+        <w:rPr>
+          <w:sz w:val="32"/>
+          <w:szCs w:val="32"/>
+          <w:lang w:val="en-US"/>
+        </w:rPr>
+        <w:t>. Products can also be personalized or designed by expert designers.</w:t>
+      </w:r>
     </w:p>
     <w:p>
       <w:pPr>
@@ -1720,17 +1792,91 @@
           <w:szCs w:val="32"/>
           <w:lang w:val="en-US"/>
         </w:rPr>
+        <w:lastRenderedPageBreak/>
         <w:t>Monopolistic Competition because there are a few new firms which however offer very different products.</w:t>
       </w:r>
-    </w:p>
-    <w:p>
-      <w:pPr>
-        <w:rPr>
-          <w:sz w:val="32"/>
-          <w:szCs w:val="32"/>
-          <w:lang w:val="en-US"/>
-        </w:rPr>
-      </w:pPr>
+      <w:r>
+        <w:rPr>
+          <w:sz w:val="32"/>
+          <w:szCs w:val="32"/>
+          <w:lang w:val="en-US"/>
+        </w:rPr>
+        <w:t xml:space="preserve"> </w:t>
+      </w:r>
+      <w:r>
+        <w:rPr>
+          <w:sz w:val="32"/>
+          <w:szCs w:val="32"/>
+          <w:lang w:val="en-US"/>
+        </w:rPr>
+        <w:t>The e</w:t>
+      </w:r>
+      <w:r>
+        <w:rPr>
+          <w:sz w:val="32"/>
+          <w:szCs w:val="32"/>
+          <w:lang w:val="en-US"/>
+        </w:rPr>
+        <w:t>ntry barriers</w:t>
+      </w:r>
+      <w:r>
+        <w:rPr>
+          <w:sz w:val="32"/>
+          <w:szCs w:val="32"/>
+          <w:lang w:val="en-US"/>
+        </w:rPr>
+        <w:t xml:space="preserve"> would not be too high </w:t>
+      </w:r>
+      <w:r>
+        <w:rPr>
+          <w:sz w:val="32"/>
+          <w:szCs w:val="32"/>
+          <w:lang w:val="en-US"/>
+        </w:rPr>
+        <w:t xml:space="preserve">because </w:t>
+      </w:r>
+      <w:r>
+        <w:rPr>
+          <w:sz w:val="32"/>
+          <w:szCs w:val="32"/>
+          <w:lang w:val="en-US"/>
+        </w:rPr>
+        <w:t>the potential market suppliers are many. The main aspects of the entry barrier are the warehouse</w:t>
+      </w:r>
+      <w:r>
+        <w:rPr>
+          <w:sz w:val="32"/>
+          <w:szCs w:val="32"/>
+          <w:lang w:val="en-US"/>
+        </w:rPr>
+        <w:t xml:space="preserve"> costs</w:t>
+      </w:r>
+      <w:r>
+        <w:rPr>
+          <w:sz w:val="32"/>
+          <w:szCs w:val="32"/>
+          <w:lang w:val="en-US"/>
+        </w:rPr>
+        <w:t xml:space="preserve">. </w:t>
+      </w:r>
+      <w:r>
+        <w:rPr>
+          <w:sz w:val="32"/>
+          <w:szCs w:val="32"/>
+          <w:lang w:val="en-US"/>
+        </w:rPr>
+        <w:t xml:space="preserve"> </w:t>
+      </w:r>
+    </w:p>
+    <w:p>
+      <w:pPr>
+        <w:rPr>
+          <w:sz w:val="32"/>
+          <w:szCs w:val="32"/>
+          <w:lang w:val="en-US"/>
+        </w:rPr>
+      </w:pPr>
+      <w:bookmarkStart w:id="0" w:name="_Hlk68079358"/>
       <w:r>
         <w:rPr>
           <w:sz w:val="32"/>
@@ -1740,54 +1886,1045 @@
         <w:br w:type="page"/>
       </w:r>
     </w:p>
-    <w:p>
-      <w:pPr>
-        <w:rPr>
-          <w:sz w:val="32"/>
-          <w:szCs w:val="32"/>
-          <w:lang w:val="en-US"/>
-        </w:rPr>
-      </w:pPr>
-      <w:r>
-        <w:rPr>
-          <w:sz w:val="32"/>
-          <w:szCs w:val="32"/>
+    <w:bookmarkEnd w:id="0"/>
+    <w:p>
+      <w:pPr>
+        <w:shd w:val="clear" w:color="auto" w:fill="FFFFFF"/>
+        <w:spacing w:line="720" w:lineRule="atLeast"/>
+        <w:rPr>
+          <w:sz w:val="52"/>
+          <w:szCs w:val="52"/>
+          <w:lang w:val="en-US"/>
+        </w:rPr>
+      </w:pPr>
+      <w:r>
+        <w:rPr>
+          <w:sz w:val="52"/>
+          <w:szCs w:val="52"/>
           <w:lang w:val="en-US"/>
         </w:rPr>
         <w:lastRenderedPageBreak/>
-        <w:t>Within</w:t>
-      </w:r>
-      <w:r>
-        <w:rPr>
-          <w:sz w:val="32"/>
-          <w:szCs w:val="32"/>
-          <w:lang w:val="en-US"/>
-        </w:rPr>
-        <w:t xml:space="preserve"> online apparel</w:t>
-      </w:r>
-      <w:r>
-        <w:rPr>
-          <w:sz w:val="32"/>
-          <w:szCs w:val="32"/>
-          <w:lang w:val="en-US"/>
-        </w:rPr>
-        <w:t xml:space="preserve"> industry </w:t>
-      </w:r>
-      <w:r>
-        <w:rPr>
-          <w:sz w:val="32"/>
-          <w:szCs w:val="32"/>
-          <w:lang w:val="en-US"/>
-        </w:rPr>
-        <w:t xml:space="preserve">main </w:t>
-      </w:r>
-      <w:r>
-        <w:rPr>
-          <w:sz w:val="32"/>
-          <w:szCs w:val="32"/>
-          <w:lang w:val="en-US"/>
-        </w:rPr>
-        <w:t>strategic groups:</w:t>
+        <w:t>FIRM EFFECTS</w:t>
+      </w:r>
+    </w:p>
+    <w:p>
+      <w:pPr>
+        <w:shd w:val="clear" w:color="auto" w:fill="FFFFFF"/>
+        <w:spacing w:line="720" w:lineRule="atLeast"/>
+        <w:rPr>
+          <w:sz w:val="32"/>
+          <w:szCs w:val="32"/>
+          <w:lang w:val="en-US"/>
+        </w:rPr>
+      </w:pPr>
+      <w:r>
+        <w:rPr>
+          <w:sz w:val="32"/>
+          <w:szCs w:val="32"/>
+          <w:lang w:val="en-US"/>
+        </w:rPr>
+        <w:t>Entry Choices</w:t>
+      </w:r>
+    </w:p>
+    <w:p>
+      <w:pPr>
+        <w:pStyle w:val="Paragrafoelenco"/>
+        <w:numPr>
+          <w:ilvl w:val="0"/>
+          <w:numId w:val="12"/>
+        </w:numPr>
+        <w:shd w:val="clear" w:color="auto" w:fill="FFFFFF"/>
+        <w:spacing w:line="720" w:lineRule="atLeast"/>
+        <w:rPr>
+          <w:sz w:val="32"/>
+          <w:szCs w:val="32"/>
+          <w:lang w:val="en-US"/>
+        </w:rPr>
+      </w:pPr>
+      <w:r>
+        <w:rPr>
+          <w:sz w:val="32"/>
+          <w:szCs w:val="32"/>
+          <w:lang w:val="en-US"/>
+        </w:rPr>
+        <w:t>Entry timing</w:t>
+      </w:r>
+      <w:r>
+        <w:rPr>
+          <w:sz w:val="32"/>
+          <w:szCs w:val="32"/>
+          <w:lang w:val="en-US"/>
+        </w:rPr>
+        <w:t xml:space="preserve">: the </w:t>
+      </w:r>
+      <w:r>
+        <w:rPr>
+          <w:sz w:val="32"/>
+          <w:szCs w:val="32"/>
+          <w:lang w:val="en-US"/>
+        </w:rPr>
+        <w:t xml:space="preserve">Resale </w:t>
+      </w:r>
+      <w:r>
+        <w:rPr>
+          <w:sz w:val="32"/>
+          <w:szCs w:val="32"/>
+          <w:lang w:val="en-US"/>
+        </w:rPr>
+        <w:t>industry is at the beginning of its life cycle</w:t>
+      </w:r>
+    </w:p>
+    <w:p>
+      <w:pPr>
+        <w:pStyle w:val="Paragrafoelenco"/>
+        <w:numPr>
+          <w:ilvl w:val="0"/>
+          <w:numId w:val="12"/>
+        </w:numPr>
+        <w:shd w:val="clear" w:color="auto" w:fill="FFFFFF"/>
+        <w:spacing w:line="720" w:lineRule="atLeast"/>
+        <w:rPr>
+          <w:sz w:val="32"/>
+          <w:szCs w:val="32"/>
+          <w:lang w:val="en-US"/>
+        </w:rPr>
+      </w:pPr>
+      <w:r>
+        <w:rPr>
+          <w:sz w:val="32"/>
+          <w:szCs w:val="32"/>
+          <w:lang w:val="en-US"/>
+        </w:rPr>
+        <w:t xml:space="preserve">Focus on the customer’s motivation on why he/she decided to buy the object this way. Give him/her more details on how the </w:t>
+      </w:r>
+      <w:r>
+        <w:rPr>
+          <w:sz w:val="32"/>
+          <w:szCs w:val="32"/>
+          <w:lang w:val="en-US"/>
+        </w:rPr>
+        <w:t xml:space="preserve">purchase of the item helped reduce his/her environmental impact (es. Estimated Kg of CO2 saved,  </w:t>
+      </w:r>
+      <w:proofErr w:type="spellStart"/>
+      <w:r>
+        <w:rPr>
+          <w:sz w:val="32"/>
+          <w:szCs w:val="32"/>
+          <w:lang w:val="en-US"/>
+        </w:rPr>
+        <w:t>litres</w:t>
+      </w:r>
+      <w:proofErr w:type="spellEnd"/>
+      <w:r>
+        <w:rPr>
+          <w:sz w:val="32"/>
+          <w:szCs w:val="32"/>
+          <w:lang w:val="en-US"/>
+        </w:rPr>
+        <w:t xml:space="preserve"> of water saved, …)</w:t>
+      </w:r>
+    </w:p>
+    <w:p>
+      <w:pPr>
+        <w:shd w:val="clear" w:color="auto" w:fill="FFFFFF"/>
+        <w:spacing w:line="720" w:lineRule="atLeast"/>
+        <w:rPr>
+          <w:sz w:val="32"/>
+          <w:szCs w:val="32"/>
+          <w:lang w:val="en-US"/>
+        </w:rPr>
+      </w:pPr>
+    </w:p>
+    <w:p>
+      <w:pPr>
+        <w:rPr>
+          <w:sz w:val="32"/>
+          <w:szCs w:val="32"/>
+          <w:lang w:val="en-US"/>
+        </w:rPr>
+      </w:pPr>
+      <w:r>
+        <w:rPr>
+          <w:sz w:val="32"/>
+          <w:szCs w:val="32"/>
+          <w:lang w:val="en-US"/>
+        </w:rPr>
+        <w:br w:type="page"/>
+      </w:r>
+    </w:p>
+    <w:p>
+      <w:pPr>
+        <w:shd w:val="clear" w:color="auto" w:fill="FFFFFF"/>
+        <w:spacing w:line="720" w:lineRule="atLeast"/>
+        <w:rPr>
+          <w:b/>
+          <w:bCs/>
+          <w:sz w:val="32"/>
+          <w:szCs w:val="32"/>
+          <w:lang w:val="en-US"/>
+        </w:rPr>
+      </w:pPr>
+      <w:r>
+        <w:rPr>
+          <w:b/>
+          <w:bCs/>
+          <w:sz w:val="32"/>
+          <w:szCs w:val="32"/>
+          <w:lang w:val="en-US"/>
+        </w:rPr>
+        <w:lastRenderedPageBreak/>
+        <w:t>Busines</w:t>
+      </w:r>
+      <w:r>
+        <w:rPr>
+          <w:b/>
+          <w:bCs/>
+          <w:sz w:val="32"/>
+          <w:szCs w:val="32"/>
+          <w:lang w:val="en-US"/>
+        </w:rPr>
+        <w:t>s</w:t>
+      </w:r>
+      <w:r>
+        <w:rPr>
+          <w:b/>
+          <w:bCs/>
+          <w:sz w:val="32"/>
+          <w:szCs w:val="32"/>
+          <w:lang w:val="en-US"/>
+        </w:rPr>
+        <w:t xml:space="preserve"> Model</w:t>
+      </w:r>
+    </w:p>
+    <w:p>
+      <w:pPr>
+        <w:shd w:val="clear" w:color="auto" w:fill="FFFFFF"/>
+        <w:spacing w:line="720" w:lineRule="atLeast"/>
+        <w:rPr>
+          <w:b/>
+          <w:bCs/>
+          <w:sz w:val="32"/>
+          <w:szCs w:val="32"/>
+          <w:lang w:val="en-US"/>
+        </w:rPr>
+      </w:pPr>
+      <w:r>
+        <w:rPr>
+          <w:b/>
+          <w:bCs/>
+          <w:sz w:val="32"/>
+          <w:szCs w:val="32"/>
+          <w:lang w:val="en-US"/>
+        </w:rPr>
+        <w:t xml:space="preserve">Who are the main stakeholders performing the activities? </w:t>
+      </w:r>
+    </w:p>
+    <w:p>
+      <w:pPr>
+        <w:shd w:val="clear" w:color="auto" w:fill="FFFFFF"/>
+        <w:spacing w:line="720" w:lineRule="atLeast"/>
+        <w:rPr>
+          <w:sz w:val="32"/>
+          <w:szCs w:val="32"/>
+          <w:lang w:val="en-US"/>
+        </w:rPr>
+      </w:pPr>
+    </w:p>
+    <w:p>
+      <w:pPr>
+        <w:shd w:val="clear" w:color="auto" w:fill="FFFFFF"/>
+        <w:spacing w:line="720" w:lineRule="atLeast"/>
+        <w:rPr>
+          <w:b/>
+          <w:bCs/>
+          <w:sz w:val="32"/>
+          <w:szCs w:val="32"/>
+          <w:lang w:val="en-US"/>
+        </w:rPr>
+      </w:pPr>
+      <w:r>
+        <w:rPr>
+          <w:b/>
+          <w:bCs/>
+          <w:sz w:val="32"/>
+          <w:szCs w:val="32"/>
+          <w:lang w:val="en-US"/>
+        </w:rPr>
+        <w:t xml:space="preserve">What the </w:t>
+      </w:r>
+      <w:r>
+        <w:rPr>
+          <w:b/>
+          <w:bCs/>
+          <w:sz w:val="32"/>
+          <w:szCs w:val="32"/>
+          <w:lang w:val="en-US"/>
+        </w:rPr>
+        <w:t>business does to create value?</w:t>
+      </w:r>
+    </w:p>
+    <w:p>
+      <w:pPr>
+        <w:shd w:val="clear" w:color="auto" w:fill="FFFFFF"/>
+        <w:spacing w:line="720" w:lineRule="atLeast"/>
+        <w:rPr>
+          <w:sz w:val="32"/>
+          <w:szCs w:val="32"/>
+          <w:lang w:val="en-US"/>
+        </w:rPr>
+      </w:pPr>
+      <w:r>
+        <w:rPr>
+          <w:sz w:val="32"/>
+          <w:szCs w:val="32"/>
+          <w:lang w:val="en-US"/>
+        </w:rPr>
+        <w:t xml:space="preserve">It buys unsold products from other firms and gives them a new description/scope. </w:t>
+      </w:r>
+    </w:p>
+    <w:p>
+      <w:pPr>
+        <w:shd w:val="clear" w:color="auto" w:fill="FFFFFF"/>
+        <w:spacing w:line="720" w:lineRule="atLeast"/>
+        <w:rPr>
+          <w:b/>
+          <w:bCs/>
+          <w:sz w:val="32"/>
+          <w:szCs w:val="32"/>
+          <w:lang w:val="en-US"/>
+        </w:rPr>
+      </w:pPr>
+      <w:r>
+        <w:rPr>
+          <w:b/>
+          <w:bCs/>
+          <w:sz w:val="32"/>
+          <w:szCs w:val="32"/>
+          <w:lang w:val="en-US"/>
+        </w:rPr>
+        <w:t xml:space="preserve">Why does the business create value? </w:t>
+      </w:r>
+    </w:p>
+    <w:p>
+      <w:pPr>
+        <w:shd w:val="clear" w:color="auto" w:fill="FFFFFF"/>
+        <w:spacing w:line="720" w:lineRule="atLeast"/>
+        <w:rPr>
+          <w:sz w:val="32"/>
+          <w:szCs w:val="32"/>
+          <w:lang w:val="en-US"/>
+        </w:rPr>
+      </w:pPr>
+      <w:r>
+        <w:rPr>
+          <w:sz w:val="32"/>
+          <w:szCs w:val="32"/>
+          <w:lang w:val="en-US"/>
+        </w:rPr>
+        <w:t>The cost of the goods are low and general operational costs are low.</w:t>
+      </w:r>
+      <w:r>
+        <w:rPr>
+          <w:sz w:val="32"/>
+          <w:szCs w:val="32"/>
+          <w:lang w:val="en-US"/>
+        </w:rPr>
+        <w:t xml:space="preserve"> Local shops may have a limited number of clients or may have limited visibility. </w:t>
+      </w:r>
+    </w:p>
+    <w:p>
+      <w:pPr>
+        <w:shd w:val="clear" w:color="auto" w:fill="FFFFFF"/>
+        <w:spacing w:line="720" w:lineRule="atLeast"/>
+        <w:rPr>
+          <w:b/>
+          <w:bCs/>
+          <w:sz w:val="32"/>
+          <w:szCs w:val="32"/>
+          <w:lang w:val="en-US"/>
+        </w:rPr>
+      </w:pPr>
+      <w:r>
+        <w:rPr>
+          <w:b/>
+          <w:bCs/>
+          <w:sz w:val="32"/>
+          <w:szCs w:val="32"/>
+          <w:lang w:val="en-US"/>
+        </w:rPr>
+        <w:t>How are the offerings to the customer created?</w:t>
+      </w:r>
+    </w:p>
+    <w:p>
+      <w:pPr>
+        <w:shd w:val="clear" w:color="auto" w:fill="FFFFFF"/>
+        <w:spacing w:line="720" w:lineRule="atLeast"/>
+        <w:rPr>
+          <w:sz w:val="32"/>
+          <w:szCs w:val="32"/>
+          <w:lang w:val="en-US"/>
+        </w:rPr>
+      </w:pPr>
+      <w:r>
+        <w:rPr>
+          <w:sz w:val="32"/>
+          <w:szCs w:val="32"/>
+          <w:lang w:val="en-US"/>
+        </w:rPr>
+        <w:t>Personalization of services/products using A.I. algorithms:</w:t>
+      </w:r>
+    </w:p>
+    <w:p>
+      <w:pPr>
+        <w:shd w:val="clear" w:color="auto" w:fill="FFFFFF"/>
+        <w:spacing w:line="720" w:lineRule="atLeast"/>
+        <w:rPr>
+          <w:sz w:val="32"/>
+          <w:szCs w:val="32"/>
+          <w:lang w:val="en-US"/>
+        </w:rPr>
+      </w:pPr>
+      <w:r>
+        <w:rPr>
+          <w:sz w:val="32"/>
+          <w:szCs w:val="32"/>
+          <w:lang w:val="en-US"/>
+        </w:rPr>
+        <w:t xml:space="preserve">The firm uses A.I. algorithms to select target </w:t>
+      </w:r>
+      <w:r>
+        <w:rPr>
+          <w:sz w:val="32"/>
+          <w:szCs w:val="32"/>
+          <w:lang w:val="en-US"/>
+        </w:rPr>
+        <w:t xml:space="preserve">a larger number of </w:t>
+      </w:r>
+      <w:r>
+        <w:rPr>
+          <w:sz w:val="32"/>
+          <w:szCs w:val="32"/>
+          <w:lang w:val="en-US"/>
+        </w:rPr>
+        <w:t>customers that may want to buy the product and to perform combinations of different type of goods that can be sold together to make the overall package more attractive.</w:t>
+      </w:r>
+      <w:r>
+        <w:rPr>
+          <w:sz w:val="32"/>
+          <w:szCs w:val="32"/>
+          <w:lang w:val="en-US"/>
+        </w:rPr>
+        <w:t xml:space="preserve"> The clients can also modify combinations of clothes presented to them and use chatbots and AI algorithms or talk to real designers to receive suggestions. The overall </w:t>
+      </w:r>
+      <w:r>
+        <w:rPr>
+          <w:sz w:val="32"/>
+          <w:szCs w:val="32"/>
+          <w:lang w:val="en-US"/>
+        </w:rPr>
+        <w:lastRenderedPageBreak/>
+        <w:t xml:space="preserve">shopping experience can therefore be personalized and become more user friendly. </w:t>
+      </w:r>
+    </w:p>
+    <w:p>
+      <w:pPr>
+        <w:shd w:val="clear" w:color="auto" w:fill="FFFFFF"/>
+        <w:spacing w:line="720" w:lineRule="atLeast"/>
+        <w:rPr>
+          <w:sz w:val="32"/>
+          <w:szCs w:val="32"/>
+          <w:lang w:val="en-US"/>
+        </w:rPr>
+      </w:pPr>
+      <w:r>
+        <w:rPr>
+          <w:sz w:val="32"/>
+          <w:szCs w:val="32"/>
+          <w:lang w:val="en-US"/>
+        </w:rPr>
+        <w:t>Experiential Marketing</w:t>
+      </w:r>
+      <w:r>
+        <w:rPr>
+          <w:sz w:val="32"/>
+          <w:szCs w:val="32"/>
+          <w:lang w:val="en-US"/>
+        </w:rPr>
+        <w:t xml:space="preserve">: </w:t>
+      </w:r>
+      <w:r>
+        <w:rPr>
+          <w:sz w:val="32"/>
+          <w:szCs w:val="32"/>
+          <w:lang w:val="en-US"/>
+        </w:rPr>
+        <w:t>Personalization of the online shopping experience is something new</w:t>
+      </w:r>
+      <w:r>
+        <w:rPr>
+          <w:sz w:val="32"/>
+          <w:szCs w:val="32"/>
+          <w:lang w:val="en-US"/>
+        </w:rPr>
+        <w:t xml:space="preserve"> that not many other apps offer. A more enjoyable shopping experience can lead customers to ultimately become more attached to the service. Giving the possibility to consumers to also grade, comment or simply (dis)like </w:t>
+      </w:r>
+      <w:r>
+        <w:rPr>
+          <w:sz w:val="32"/>
+          <w:szCs w:val="32"/>
+          <w:lang w:val="en-US"/>
+        </w:rPr>
+        <w:t xml:space="preserve">existing </w:t>
+      </w:r>
+      <w:r>
+        <w:rPr>
+          <w:sz w:val="32"/>
+          <w:szCs w:val="32"/>
+          <w:lang w:val="en-US"/>
+        </w:rPr>
+        <w:t>combinations of clothes can contribute to making the app more interactive.</w:t>
+      </w:r>
+      <w:r>
+        <w:rPr>
+          <w:sz w:val="32"/>
+          <w:szCs w:val="32"/>
+          <w:lang w:val="en-US"/>
+        </w:rPr>
+        <w:t xml:space="preserve"> Also suggesting new dressing attires could also be stimulating. Allowing users to simply pass the time by scrolling for new possibilities could also provide a nice opportunity for them to feel comfortable while interacting with the app. Since the items in the warehouses can change rapidly, this </w:t>
+      </w:r>
+      <w:r>
+        <w:rPr>
+          <w:sz w:val="32"/>
+          <w:szCs w:val="32"/>
+          <w:lang w:val="en-US"/>
+        </w:rPr>
+        <w:t>could be the opportunity to trigger the users’ attention when a combination that they could like is created.</w:t>
+      </w:r>
+      <w:r>
+        <w:rPr>
+          <w:sz w:val="32"/>
+          <w:szCs w:val="32"/>
+          <w:lang w:val="en-US"/>
+        </w:rPr>
+        <w:t xml:space="preserve"> Users would also have the chance to appreciate the clothes more and to</w:t>
+      </w:r>
+      <w:r>
+        <w:rPr>
+          <w:sz w:val="32"/>
+          <w:szCs w:val="32"/>
+          <w:lang w:val="en-US"/>
+        </w:rPr>
+        <w:t xml:space="preserve"> easily climb the “Ladder of Loyalty” from being a simple customer to </w:t>
+      </w:r>
+      <w:r>
+        <w:rPr>
+          <w:sz w:val="32"/>
+          <w:szCs w:val="32"/>
+          <w:lang w:val="en-US"/>
+        </w:rPr>
+        <w:t>a supporter/advocate.</w:t>
+      </w:r>
+      <w:r>
+        <w:rPr>
+          <w:sz w:val="32"/>
+          <w:szCs w:val="32"/>
+          <w:lang w:val="en-US"/>
+        </w:rPr>
+        <w:t xml:space="preserve"> </w:t>
+      </w:r>
+    </w:p>
+    <w:p>
+      <w:pPr>
+        <w:shd w:val="clear" w:color="auto" w:fill="FFFFFF"/>
+        <w:spacing w:line="720" w:lineRule="atLeast"/>
+        <w:rPr>
+          <w:sz w:val="32"/>
+          <w:szCs w:val="32"/>
+          <w:lang w:val="en-US"/>
+        </w:rPr>
+      </w:pPr>
+    </w:p>
+    <w:p>
+      <w:pPr>
+        <w:shd w:val="clear" w:color="auto" w:fill="FFFFFF"/>
+        <w:spacing w:line="720" w:lineRule="atLeast"/>
+        <w:rPr>
+          <w:b/>
+          <w:bCs/>
+          <w:sz w:val="32"/>
+          <w:szCs w:val="32"/>
+          <w:lang w:val="en-US"/>
+        </w:rPr>
+      </w:pPr>
+    </w:p>
+    <w:p>
+      <w:pPr>
+        <w:shd w:val="clear" w:color="auto" w:fill="FFFFFF"/>
+        <w:spacing w:line="720" w:lineRule="atLeast"/>
+        <w:rPr>
+          <w:b/>
+          <w:bCs/>
+          <w:sz w:val="32"/>
+          <w:szCs w:val="32"/>
+          <w:lang w:val="en-US"/>
+        </w:rPr>
+      </w:pPr>
+      <w:r>
+        <w:rPr>
+          <w:b/>
+          <w:bCs/>
+          <w:sz w:val="32"/>
+          <w:szCs w:val="32"/>
+          <w:lang w:val="en-US"/>
+        </w:rPr>
+        <w:lastRenderedPageBreak/>
+        <w:t>How should the company compete?</w:t>
+      </w:r>
+    </w:p>
+    <w:p>
+      <w:pPr>
+        <w:shd w:val="clear" w:color="auto" w:fill="FFFFFF"/>
+        <w:spacing w:line="720" w:lineRule="atLeast"/>
+        <w:rPr>
+          <w:sz w:val="32"/>
+          <w:szCs w:val="32"/>
+          <w:lang w:val="en-US"/>
+        </w:rPr>
+      </w:pPr>
+      <w:r>
+        <w:rPr>
+          <w:b/>
+          <w:bCs/>
+          <w:sz w:val="32"/>
+          <w:szCs w:val="32"/>
+          <w:lang w:val="en-US"/>
+        </w:rPr>
+        <w:t>Cost Leadership</w:t>
+      </w:r>
+      <w:r>
+        <w:rPr>
+          <w:sz w:val="32"/>
+          <w:szCs w:val="32"/>
+          <w:lang w:val="en-US"/>
+        </w:rPr>
+        <w:t>: low raw material cost. No need to change items. Faulty items may be bought from suppliers at a particularly low price.</w:t>
+      </w:r>
+    </w:p>
+    <w:p>
+      <w:pPr>
+        <w:shd w:val="clear" w:color="auto" w:fill="FFFFFF"/>
+        <w:spacing w:line="720" w:lineRule="atLeast"/>
+        <w:rPr>
+          <w:sz w:val="32"/>
+          <w:szCs w:val="32"/>
+          <w:lang w:val="en-US"/>
+        </w:rPr>
+      </w:pPr>
+    </w:p>
+    <w:p>
+      <w:pPr>
+        <w:shd w:val="clear" w:color="auto" w:fill="FFFFFF"/>
+        <w:spacing w:line="720" w:lineRule="atLeast"/>
+        <w:rPr>
+          <w:sz w:val="32"/>
+          <w:szCs w:val="32"/>
+          <w:lang w:val="en-US"/>
+        </w:rPr>
+      </w:pPr>
+      <w:r>
+        <w:rPr>
+          <w:sz w:val="32"/>
+          <w:szCs w:val="32"/>
+          <w:lang w:val="en-US"/>
+        </w:rPr>
+        <w:t>The website also d</w:t>
+      </w:r>
+      <w:r>
+        <w:rPr>
+          <w:sz w:val="32"/>
+          <w:szCs w:val="32"/>
+          <w:lang w:val="en-US"/>
+        </w:rPr>
+        <w:t>ifferentiates</w:t>
+      </w:r>
+      <w:r>
+        <w:rPr>
+          <w:sz w:val="32"/>
+          <w:szCs w:val="32"/>
+          <w:lang w:val="en-US"/>
+        </w:rPr>
+        <w:t xml:space="preserve"> by offering good customer service and feelings when a new purchase is done,</w:t>
+      </w:r>
+      <w:r>
+        <w:rPr>
+          <w:sz w:val="32"/>
+          <w:szCs w:val="32"/>
+          <w:lang w:val="en-US"/>
+        </w:rPr>
+        <w:t xml:space="preserve"> providing a</w:t>
+      </w:r>
+      <w:r>
+        <w:rPr>
+          <w:sz w:val="32"/>
+          <w:szCs w:val="32"/>
+          <w:lang w:val="en-US"/>
+        </w:rPr>
+        <w:t xml:space="preserve"> high number of combinations of clothes from different brands.</w:t>
+      </w:r>
+      <w:r>
+        <w:rPr>
+          <w:sz w:val="32"/>
+          <w:szCs w:val="32"/>
+          <w:lang w:val="en-US"/>
+        </w:rPr>
+        <w:t xml:space="preserve"> </w:t>
+      </w:r>
+    </w:p>
+    <w:p>
+      <w:pPr>
+        <w:rPr>
+          <w:sz w:val="32"/>
+          <w:szCs w:val="32"/>
+          <w:lang w:val="en-US"/>
+        </w:rPr>
+      </w:pPr>
+    </w:p>
+    <w:p>
+      <w:pPr>
+        <w:shd w:val="clear" w:color="auto" w:fill="FFFFFF"/>
+        <w:spacing w:line="720" w:lineRule="atLeast"/>
+        <w:rPr>
+          <w:sz w:val="32"/>
+          <w:szCs w:val="32"/>
+          <w:lang w:val="en-US"/>
+        </w:rPr>
+      </w:pPr>
+      <w:r>
+        <w:rPr>
+          <w:b/>
+          <w:bCs/>
+          <w:sz w:val="32"/>
+          <w:szCs w:val="32"/>
+          <w:lang w:val="en-US"/>
+        </w:rPr>
+        <w:t>Nature of Business Model</w:t>
+      </w:r>
+      <w:r>
+        <w:rPr>
+          <w:b/>
+          <w:bCs/>
+          <w:sz w:val="32"/>
+          <w:szCs w:val="32"/>
+          <w:lang w:val="en-US"/>
+        </w:rPr>
+        <w:t>?</w:t>
+      </w:r>
+      <w:r>
+        <w:rPr>
+          <w:sz w:val="32"/>
+          <w:szCs w:val="32"/>
+          <w:lang w:val="en-US"/>
+        </w:rPr>
+        <w:t xml:space="preserve"> </w:t>
+      </w:r>
+      <w:r>
+        <w:rPr>
+          <w:sz w:val="32"/>
+          <w:szCs w:val="32"/>
+          <w:lang w:val="en-US"/>
+        </w:rPr>
+        <w:t>Bundling</w:t>
+      </w:r>
+    </w:p>
+    <w:p>
+      <w:pPr>
+        <w:shd w:val="clear" w:color="auto" w:fill="FFFFFF"/>
+        <w:spacing w:line="720" w:lineRule="atLeast"/>
+        <w:rPr>
+          <w:sz w:val="32"/>
+          <w:szCs w:val="32"/>
+          <w:lang w:val="en-US"/>
+        </w:rPr>
+      </w:pPr>
+      <w:r>
+        <w:rPr>
+          <w:sz w:val="32"/>
+          <w:szCs w:val="32"/>
+          <w:lang w:val="en-US"/>
+        </w:rPr>
+        <w:t>The general ide</w:t>
+      </w:r>
+      <w:r>
+        <w:rPr>
+          <w:sz w:val="32"/>
+          <w:szCs w:val="32"/>
+          <w:lang w:val="en-US"/>
+        </w:rPr>
+        <w:t xml:space="preserve">a to have very low costs allows us to also bundle together clothes to reduce the items left in the warehouse. To </w:t>
+      </w:r>
+      <w:r>
+        <w:rPr>
+          <w:sz w:val="32"/>
+          <w:szCs w:val="32"/>
+          <w:lang w:val="en-US"/>
+        </w:rPr>
+        <w:t>further reduce the leftover stock, frequent users can also be gifted simple items of their size which would be sent with the items they bought.</w:t>
+      </w:r>
+    </w:p>
+    <w:p>
+      <w:pPr>
+        <w:rPr>
+          <w:sz w:val="32"/>
+          <w:szCs w:val="32"/>
+          <w:lang w:val="en-US"/>
+        </w:rPr>
+      </w:pPr>
+    </w:p>
+    <w:p>
+      <w:pPr>
+        <w:rPr>
+          <w:sz w:val="32"/>
+          <w:szCs w:val="32"/>
+          <w:lang w:val="en-US"/>
+        </w:rPr>
+      </w:pPr>
+      <w:r>
+        <w:rPr>
+          <w:sz w:val="40"/>
+          <w:szCs w:val="40"/>
+          <w:lang w:val="en-US"/>
+        </w:rPr>
+        <w:t>Branding</w:t>
+      </w:r>
+      <w:r>
+        <w:rPr>
+          <w:sz w:val="32"/>
+          <w:szCs w:val="32"/>
+          <w:lang w:val="en-US"/>
+        </w:rPr>
+        <w:t xml:space="preserve"> </w:t>
+      </w:r>
+    </w:p>
+    <w:p>
+      <w:pPr>
+        <w:rPr>
+          <w:sz w:val="28"/>
+          <w:szCs w:val="28"/>
+          <w:lang w:val="en-US"/>
+        </w:rPr>
+      </w:pPr>
+      <w:r>
+        <w:rPr>
+          <w:sz w:val="28"/>
+          <w:szCs w:val="28"/>
+          <w:lang w:val="en-US"/>
+        </w:rPr>
+        <w:t xml:space="preserve">Our business model deals with pure goods delivered to young, environmentally conscious customers at a low price. Our brand therefore needs to evoke different values such as creativity, and ecology in which the final customers can identify themselves. </w:t>
+      </w:r>
+    </w:p>
+    <w:p>
+      <w:pPr>
+        <w:rPr>
+          <w:sz w:val="28"/>
+          <w:szCs w:val="28"/>
+          <w:lang w:val="en-US"/>
+        </w:rPr>
+      </w:pPr>
+      <w:r>
+        <w:rPr>
+          <w:sz w:val="36"/>
+          <w:szCs w:val="36"/>
+          <w:lang w:val="en-US"/>
+        </w:rPr>
+        <w:t>The Brand Name:</w:t>
+      </w:r>
+      <w:r>
+        <w:rPr>
+          <w:sz w:val="28"/>
+          <w:szCs w:val="28"/>
+          <w:lang w:val="en-US"/>
+        </w:rPr>
+        <w:t xml:space="preserve"> </w:t>
+      </w:r>
+      <w:r>
+        <w:rPr>
+          <w:b/>
+          <w:bCs/>
+          <w:sz w:val="32"/>
+          <w:szCs w:val="32"/>
+          <w:lang w:val="en-US"/>
+        </w:rPr>
+        <w:t>TCTG</w:t>
+      </w:r>
+      <w:r>
+        <w:rPr>
+          <w:sz w:val="28"/>
+          <w:szCs w:val="28"/>
+          <w:lang w:val="en-US"/>
+        </w:rPr>
+        <w:t xml:space="preserve"> (Too Cool To Go)</w:t>
+      </w:r>
+    </w:p>
+    <w:p>
+      <w:pPr>
+        <w:rPr>
+          <w:sz w:val="28"/>
+          <w:szCs w:val="28"/>
+          <w:lang w:val="en-US"/>
+        </w:rPr>
+      </w:pPr>
+      <w:r>
+        <w:rPr>
+          <w:sz w:val="28"/>
+          <w:szCs w:val="28"/>
+          <w:lang w:val="en-US"/>
+        </w:rPr>
+        <w:lastRenderedPageBreak/>
+        <w:t xml:space="preserve">The brand name is an acronym because “Too Good To Go” is already a famous registered Danish app. </w:t>
+      </w:r>
+    </w:p>
+    <w:p>
+      <w:pPr>
+        <w:jc w:val="center"/>
+        <w:rPr>
+          <w:sz w:val="32"/>
+          <w:szCs w:val="32"/>
+          <w:lang w:val="en-US"/>
+        </w:rPr>
+      </w:pPr>
+      <w:r>
+        <w:rPr>
+          <w:noProof/>
+          <w:sz w:val="32"/>
+          <w:szCs w:val="32"/>
+          <w:lang w:val="en-US"/>
+        </w:rPr>
+        <w:drawing>
+          <wp:inline distT="0" distB="0" distL="0" distR="0" wp14:anchorId="4A2DC095" wp14:editId="5841EF51">
+            <wp:extent cx="685800" cy="810260"/>
+            <wp:effectExtent l="0" t="0" r="0" b="8890"/>
+            <wp:docPr id="5" name="Immagine 5"/>
+            <wp:cNvGraphicFramePr>
+              <a:graphicFrameLocks xmlns:a="http://schemas.openxmlformats.org/drawingml/2006/main" noChangeAspect="1"/>
+            </wp:cNvGraphicFramePr>
+            <a:graphic xmlns:a="http://schemas.openxmlformats.org/drawingml/2006/main">
+              <a:graphicData uri="http://schemas.openxmlformats.org/drawingml/2006/picture">
+                <pic:pic xmlns:pic="http://schemas.openxmlformats.org/drawingml/2006/picture">
+                  <pic:nvPicPr>
+                    <pic:cNvPr id="0" name="Picture 1"/>
+                    <pic:cNvPicPr>
+                      <a:picLocks noChangeAspect="1" noChangeArrowheads="1"/>
+                    </pic:cNvPicPr>
+                  </pic:nvPicPr>
+                  <pic:blipFill>
+                    <a:blip r:embed="rId8">
+                      <a:extLst>
+                        <a:ext uri="{28A0092B-C50C-407E-A947-70E740481C1C}">
+                          <a14:useLocalDpi xmlns:a14="http://schemas.microsoft.com/office/drawing/2010/main" val="0"/>
+                        </a:ext>
+                      </a:extLst>
+                    </a:blip>
+                    <a:srcRect/>
+                    <a:stretch>
+                      <a:fillRect/>
+                    </a:stretch>
+                  </pic:blipFill>
+                  <pic:spPr bwMode="auto">
+                    <a:xfrm>
+                      <a:off x="0" y="0"/>
+                      <a:ext cx="685800" cy="810260"/>
+                    </a:xfrm>
+                    <a:prstGeom prst="rect">
+                      <a:avLst/>
+                    </a:prstGeom>
+                    <a:noFill/>
+                    <a:ln>
+                      <a:noFill/>
+                    </a:ln>
+                  </pic:spPr>
+                </pic:pic>
+              </a:graphicData>
+            </a:graphic>
+          </wp:inline>
+        </w:drawing>
+      </w:r>
+    </w:p>
+    <w:p>
+      <w:pPr>
+        <w:rPr>
+          <w:sz w:val="28"/>
+          <w:szCs w:val="28"/>
+          <w:lang w:val="en-US"/>
+        </w:rPr>
+      </w:pPr>
+      <w:r>
+        <w:rPr>
+          <w:sz w:val="28"/>
+          <w:szCs w:val="28"/>
+          <w:lang w:val="en-US"/>
+        </w:rPr>
+        <w:t>The green</w:t>
+      </w:r>
+      <w:r>
+        <w:rPr>
+          <w:sz w:val="28"/>
+          <w:szCs w:val="28"/>
+          <w:lang w:val="en-US"/>
+        </w:rPr>
+        <w:t xml:space="preserve"> color of the logo symbolizes ecology and recycling. The “minimal” style of the characters conveys a sense of simplicity, friendliness. This logo would be shown to the customers only when opening the app or on the boxes in which they would receive the items they bought. The packaging would be made out of recycled cardboard and it would also have a very simple yet inviting look.</w:t>
+      </w:r>
+    </w:p>
+    <w:p>
+      <w:pPr>
+        <w:rPr>
+          <w:sz w:val="32"/>
+          <w:szCs w:val="32"/>
+          <w:lang w:val="en-US"/>
+        </w:rPr>
+      </w:pPr>
+      <w:r>
+        <w:rPr>
+          <w:sz w:val="32"/>
+          <w:szCs w:val="32"/>
+          <w:lang w:val="en-US"/>
+        </w:rPr>
+        <w:br w:type="page"/>
+      </w:r>
+    </w:p>
+    <w:p>
+      <w:pPr>
+        <w:rPr>
+          <w:sz w:val="32"/>
+          <w:szCs w:val="32"/>
+          <w:lang w:val="en-US"/>
+        </w:rPr>
+      </w:pPr>
+      <w:r>
+        <w:rPr>
+          <w:sz w:val="32"/>
+          <w:szCs w:val="32"/>
+          <w:lang w:val="en-US"/>
+        </w:rPr>
+        <w:lastRenderedPageBreak/>
+        <w:t xml:space="preserve">Within online apparel industry main </w:t>
+      </w:r>
+      <w:r>
+        <w:rPr>
+          <w:b/>
+          <w:bCs/>
+          <w:sz w:val="32"/>
+          <w:szCs w:val="32"/>
+          <w:lang w:val="en-US"/>
+        </w:rPr>
+        <w:t>strategic groups</w:t>
+      </w:r>
+      <w:r>
+        <w:rPr>
+          <w:sz w:val="32"/>
+          <w:szCs w:val="32"/>
+          <w:lang w:val="en-US"/>
+        </w:rPr>
+        <w:t>:</w:t>
       </w:r>
     </w:p>
     <w:p>
@@ -1877,15 +3014,7 @@
           <w:szCs w:val="32"/>
           <w:lang w:val="en-US"/>
         </w:rPr>
-        <w:t>Secondhand retailers: Vinted</w:t>
-      </w:r>
-      <w:r>
-        <w:rPr>
-          <w:sz w:val="32"/>
-          <w:szCs w:val="32"/>
-          <w:lang w:val="en-US"/>
-        </w:rPr>
-        <w:t xml:space="preserve">, </w:t>
+        <w:t xml:space="preserve">Secondhand retailers: Vinted, </w:t>
       </w:r>
       <w:proofErr w:type="spellStart"/>
       <w:r>
@@ -1919,15 +3048,7 @@
           <w:szCs w:val="32"/>
           <w:lang w:val="en-US"/>
         </w:rPr>
-        <w:t xml:space="preserve">Sustainable, Ethical online shops </w:t>
-      </w:r>
-      <w:r>
-        <w:rPr>
-          <w:sz w:val="32"/>
-          <w:szCs w:val="32"/>
-          <w:lang w:val="en-US"/>
-        </w:rPr>
-        <w:t>: Etsy, Good Apparel</w:t>
+        <w:t>Sustainable, Ethical online shops : Etsy, Good Apparel</w:t>
       </w:r>
     </w:p>
     <w:p>
@@ -1951,47 +3072,7 @@
           <w:szCs w:val="32"/>
           <w:lang w:val="en-US"/>
         </w:rPr>
-        <w:t>O</w:t>
-      </w:r>
-      <w:r>
-        <w:rPr>
-          <w:sz w:val="32"/>
-          <w:szCs w:val="32"/>
-          <w:lang w:val="en-US"/>
-        </w:rPr>
-        <w:t xml:space="preserve">nline shops of </w:t>
-      </w:r>
-      <w:r>
-        <w:rPr>
-          <w:sz w:val="32"/>
-          <w:szCs w:val="32"/>
-          <w:lang w:val="en-US"/>
-        </w:rPr>
-        <w:t xml:space="preserve">large </w:t>
-      </w:r>
-      <w:r>
-        <w:rPr>
-          <w:sz w:val="32"/>
-          <w:szCs w:val="32"/>
-          <w:lang w:val="en-US"/>
-        </w:rPr>
-        <w:t>multinational chains: H&amp;M, OVS,</w:t>
-      </w:r>
-      <w:r>
-        <w:rPr>
-          <w:sz w:val="32"/>
-          <w:szCs w:val="32"/>
-          <w:lang w:val="en-US"/>
-        </w:rPr>
-        <w:t xml:space="preserve"> Macy’s, …</w:t>
-      </w:r>
-      <w:r>
-        <w:rPr>
-          <w:sz w:val="32"/>
-          <w:szCs w:val="32"/>
-          <w:lang w:val="en-US"/>
-        </w:rPr>
-        <w:t xml:space="preserve"> </w:t>
+        <w:t xml:space="preserve">Online shops of large multinational chains: H&amp;M, OVS, Macy’s, … </w:t>
       </w:r>
     </w:p>
     <w:p>
@@ -2017,134 +3098,80 @@
         </w:numPr>
         <w:shd w:val="clear" w:color="auto" w:fill="FFFFFF"/>
         <w:spacing w:line="720" w:lineRule="atLeast"/>
-        <w:rPr>
-          <w:rStyle w:val="Enfasigrassetto"/>
-          <w:b w:val="0"/>
-          <w:bCs w:val="0"/>
-          <w:sz w:val="32"/>
-          <w:szCs w:val="32"/>
-          <w:lang w:val="en-US"/>
-        </w:rPr>
-      </w:pPr>
-      <w:r>
-        <w:rPr>
-          <w:rStyle w:val="Enfasigrassetto"/>
-          <w:rFonts w:ascii="Arial" w:hAnsi="Arial" w:cs="Arial"/>
-          <w:color w:val="545E89"/>
-          <w:sz w:val="24"/>
-          <w:szCs w:val="24"/>
-          <w:u w:val="single"/>
+        <w:jc w:val="both"/>
+        <w:rPr>
+          <w:sz w:val="32"/>
+          <w:szCs w:val="32"/>
+          <w:lang w:val="en-US"/>
+        </w:rPr>
+      </w:pPr>
+      <w:r>
+        <w:rPr>
+          <w:sz w:val="32"/>
+          <w:szCs w:val="32"/>
           <w:lang w:val="en-US"/>
         </w:rPr>
         <w:t>Luxury Apparel Market Share Insights</w:t>
       </w:r>
-    </w:p>
-    <w:p>
-      <w:pPr>
-        <w:pStyle w:val="Paragrafoelenco"/>
-        <w:rPr>
-          <w:sz w:val="32"/>
-          <w:szCs w:val="32"/>
-          <w:lang w:val="en-US"/>
-        </w:rPr>
-      </w:pPr>
-      <w:bookmarkStart w:id="0" w:name="_Hlk68079358"/>
-    </w:p>
-    <w:p>
-      <w:pPr>
-        <w:pStyle w:val="NormaleWeb"/>
-        <w:shd w:val="clear" w:color="auto" w:fill="FFFFFF"/>
-        <w:jc w:val="both"/>
-        <w:rPr>
-          <w:rFonts w:ascii="Arial" w:hAnsi="Arial" w:cs="Arial"/>
-          <w:color w:val="444444"/>
-          <w:sz w:val="23"/>
-          <w:szCs w:val="23"/>
-          <w:lang w:val="en-US"/>
-        </w:rPr>
-      </w:pPr>
-      <w:r>
-        <w:rPr>
-          <w:rFonts w:ascii="Arial" w:hAnsi="Arial" w:cs="Arial"/>
-          <w:color w:val="444444"/>
-          <w:sz w:val="23"/>
-          <w:szCs w:val="23"/>
-          <w:lang w:val="en-US"/>
-        </w:rPr>
-        <w:t>The major players included in this market are Burberry, G</w:t>
-      </w:r>
-      <w:r>
-        <w:rPr>
-          <w:rFonts w:ascii="Arial" w:hAnsi="Arial" w:cs="Arial"/>
-          <w:color w:val="444444"/>
-          <w:sz w:val="23"/>
-          <w:szCs w:val="23"/>
-          <w:lang w:val="en-US"/>
-        </w:rPr>
-        <w:t>iorgio</w:t>
-      </w:r>
-      <w:r>
-        <w:rPr>
-          <w:rFonts w:ascii="Arial" w:hAnsi="Arial" w:cs="Arial"/>
-          <w:color w:val="444444"/>
-          <w:sz w:val="23"/>
-          <w:szCs w:val="23"/>
-          <w:lang w:val="en-US"/>
-        </w:rPr>
-        <w:t xml:space="preserve"> Armani, Prada, Dolce &amp; Gabbana, Kate Spade, Phillip Lim, Gucci, PVH Corp. (Calvin Klein), and Coach. The key players are majorly concentrated in North America and Europe. Due to strong brand loyalty, market has high entry barrier to enter in this market. </w:t>
-      </w:r>
-    </w:p>
-    <w:p>
-      <w:pPr>
-        <w:pStyle w:val="NormaleWeb"/>
-        <w:shd w:val="clear" w:color="auto" w:fill="FFFFFF"/>
-        <w:jc w:val="both"/>
-        <w:rPr>
-          <w:rFonts w:ascii="Arial" w:hAnsi="Arial" w:cs="Arial"/>
-          <w:color w:val="444444"/>
-          <w:sz w:val="23"/>
-          <w:szCs w:val="23"/>
-          <w:lang w:val="en-US"/>
-        </w:rPr>
-      </w:pPr>
-    </w:p>
-    <w:p>
-      <w:pPr>
-        <w:rPr>
-          <w:sz w:val="32"/>
-          <w:szCs w:val="32"/>
-          <w:lang w:val="en-US"/>
-        </w:rPr>
-      </w:pPr>
-      <w:r>
-        <w:rPr>
-          <w:sz w:val="32"/>
-          <w:szCs w:val="32"/>
-          <w:lang w:val="en-US"/>
-        </w:rPr>
-        <w:br w:type="page"/>
-      </w:r>
-    </w:p>
-    <w:bookmarkEnd w:id="0"/>
+      <w:r>
+        <w:rPr>
+          <w:sz w:val="32"/>
+          <w:szCs w:val="32"/>
+          <w:lang w:val="en-US"/>
+        </w:rPr>
+        <w:t xml:space="preserve"> : Gucci, Giorgio Armani, Burberry</w:t>
+      </w:r>
+      <w:r>
+        <w:rPr>
+          <w:sz w:val="32"/>
+          <w:szCs w:val="32"/>
+          <w:lang w:val="en-US"/>
+        </w:rPr>
+        <w:t xml:space="preserve"> (</w:t>
+      </w:r>
+      <w:r>
+        <w:rPr>
+          <w:sz w:val="32"/>
+          <w:szCs w:val="32"/>
+          <w:lang w:val="en-US"/>
+        </w:rPr>
+        <w:t xml:space="preserve">Due to strong brand loyalty, </w:t>
+      </w:r>
+      <w:r>
+        <w:rPr>
+          <w:sz w:val="32"/>
+          <w:szCs w:val="32"/>
+          <w:lang w:val="en-US"/>
+        </w:rPr>
+        <w:t xml:space="preserve">this </w:t>
+      </w:r>
+      <w:r>
+        <w:rPr>
+          <w:sz w:val="32"/>
+          <w:szCs w:val="32"/>
+          <w:lang w:val="en-US"/>
+        </w:rPr>
+        <w:t>market has high entry barrier to enter in this market</w:t>
+      </w:r>
+      <w:r>
+        <w:rPr>
+          <w:sz w:val="32"/>
+          <w:szCs w:val="32"/>
+          <w:lang w:val="en-US"/>
+        </w:rPr>
+        <w:t>)</w:t>
+      </w:r>
+    </w:p>
     <w:p>
       <w:pPr>
         <w:shd w:val="clear" w:color="auto" w:fill="FFFFFF"/>
         <w:spacing w:line="720" w:lineRule="atLeast"/>
         <w:rPr>
-          <w:sz w:val="52"/>
-          <w:szCs w:val="52"/>
-          <w:lang w:val="en-US"/>
-        </w:rPr>
-      </w:pPr>
-      <w:r>
-        <w:rPr>
-          <w:sz w:val="52"/>
-          <w:szCs w:val="52"/>
-          <w:lang w:val="en-US"/>
-        </w:rPr>
-        <w:lastRenderedPageBreak/>
-        <w:t>FIRM EFFECTS</w:t>
-      </w:r>
+          <w:sz w:val="32"/>
+          <w:szCs w:val="32"/>
+          <w:lang w:val="en-US"/>
+        </w:rPr>
+      </w:pPr>
     </w:p>
     <w:p>
       <w:pPr>
@@ -2158,506 +3185,20 @@
       </w:pPr>
       <w:r>
         <w:rPr>
-          <w:sz w:val="32"/>
-          <w:szCs w:val="32"/>
-          <w:lang w:val="en-US"/>
-        </w:rPr>
-        <w:t>Entry Choices</w:t>
-      </w:r>
-    </w:p>
-    <w:p>
-      <w:pPr>
-        <w:pStyle w:val="Paragrafoelenco"/>
-        <w:numPr>
-          <w:ilvl w:val="0"/>
-          <w:numId w:val="12"/>
-        </w:numPr>
-        <w:shd w:val="clear" w:color="auto" w:fill="FFFFFF"/>
-        <w:spacing w:line="720" w:lineRule="atLeast"/>
-        <w:rPr>
-          <w:sz w:val="32"/>
-          <w:szCs w:val="32"/>
-          <w:lang w:val="en-US"/>
-        </w:rPr>
-      </w:pPr>
-      <w:r>
-        <w:rPr>
-          <w:sz w:val="32"/>
-          <w:szCs w:val="32"/>
-          <w:lang w:val="en-US"/>
-        </w:rPr>
-        <w:t>Entry timing</w:t>
-      </w:r>
-      <w:r>
-        <w:rPr>
-          <w:sz w:val="32"/>
-          <w:szCs w:val="32"/>
-          <w:lang w:val="en-US"/>
-        </w:rPr>
-        <w:t xml:space="preserve">: the </w:t>
-      </w:r>
-      <w:r>
-        <w:rPr>
-          <w:sz w:val="32"/>
-          <w:szCs w:val="32"/>
-          <w:lang w:val="en-US"/>
-        </w:rPr>
-        <w:t xml:space="preserve">Resale </w:t>
-      </w:r>
-      <w:r>
-        <w:rPr>
-          <w:sz w:val="32"/>
-          <w:szCs w:val="32"/>
-          <w:lang w:val="en-US"/>
-        </w:rPr>
-        <w:t>industry is at the beginning of its life cycle</w:t>
-      </w:r>
-    </w:p>
-    <w:p>
-      <w:pPr>
-        <w:pStyle w:val="Paragrafoelenco"/>
-        <w:numPr>
-          <w:ilvl w:val="0"/>
-          <w:numId w:val="12"/>
-        </w:numPr>
-        <w:shd w:val="clear" w:color="auto" w:fill="FFFFFF"/>
-        <w:spacing w:line="720" w:lineRule="atLeast"/>
-        <w:rPr>
-          <w:sz w:val="32"/>
-          <w:szCs w:val="32"/>
-          <w:lang w:val="en-US"/>
-        </w:rPr>
-      </w:pPr>
-      <w:r>
-        <w:rPr>
-          <w:sz w:val="32"/>
-          <w:szCs w:val="32"/>
-          <w:lang w:val="en-US"/>
-        </w:rPr>
-        <w:t xml:space="preserve">Focus on the customer’s motivation on why he/she decided to buy the object this way. Give him/her more details on how the </w:t>
-      </w:r>
-      <w:r>
-        <w:rPr>
-          <w:sz w:val="32"/>
-          <w:szCs w:val="32"/>
-          <w:lang w:val="en-US"/>
-        </w:rPr>
-        <w:t xml:space="preserve">purchase of the item helped reduce his/her environmental impact (es. Estimated Kg of CO2 saved,  </w:t>
-      </w:r>
-      <w:proofErr w:type="spellStart"/>
-      <w:r>
-        <w:rPr>
-          <w:sz w:val="32"/>
-          <w:szCs w:val="32"/>
-          <w:lang w:val="en-US"/>
-        </w:rPr>
-        <w:t>litres</w:t>
-      </w:r>
-      <w:proofErr w:type="spellEnd"/>
-      <w:r>
-        <w:rPr>
-          <w:sz w:val="32"/>
-          <w:szCs w:val="32"/>
-          <w:lang w:val="en-US"/>
-        </w:rPr>
-        <w:t xml:space="preserve"> of water saved, …)</w:t>
-      </w:r>
-    </w:p>
-    <w:p>
-      <w:pPr>
-        <w:shd w:val="clear" w:color="auto" w:fill="FFFFFF"/>
-        <w:spacing w:line="720" w:lineRule="atLeast"/>
-        <w:rPr>
-          <w:sz w:val="32"/>
-          <w:szCs w:val="32"/>
-          <w:lang w:val="en-US"/>
-        </w:rPr>
-      </w:pPr>
-    </w:p>
-    <w:p>
-      <w:pPr>
-        <w:rPr>
-          <w:sz w:val="32"/>
-          <w:szCs w:val="32"/>
-          <w:lang w:val="en-US"/>
-        </w:rPr>
-      </w:pPr>
-      <w:r>
-        <w:rPr>
-          <w:sz w:val="32"/>
-          <w:szCs w:val="32"/>
-          <w:lang w:val="en-US"/>
-        </w:rPr>
-        <w:br w:type="page"/>
-      </w:r>
-    </w:p>
-    <w:p>
-      <w:pPr>
-        <w:shd w:val="clear" w:color="auto" w:fill="FFFFFF"/>
-        <w:spacing w:line="720" w:lineRule="atLeast"/>
-        <w:rPr>
-          <w:sz w:val="32"/>
-          <w:szCs w:val="32"/>
-          <w:lang w:val="en-US"/>
-        </w:rPr>
-      </w:pPr>
-      <w:r>
-        <w:rPr>
-          <w:sz w:val="32"/>
-          <w:szCs w:val="32"/>
-          <w:lang w:val="en-US"/>
-        </w:rPr>
-        <w:lastRenderedPageBreak/>
-        <w:t>Busines</w:t>
-      </w:r>
-      <w:r>
-        <w:rPr>
-          <w:sz w:val="32"/>
-          <w:szCs w:val="32"/>
-          <w:lang w:val="en-US"/>
-        </w:rPr>
-        <w:t>s</w:t>
-      </w:r>
-      <w:r>
-        <w:rPr>
-          <w:sz w:val="32"/>
-          <w:szCs w:val="32"/>
-          <w:lang w:val="en-US"/>
-        </w:rPr>
-        <w:t xml:space="preserve"> Model: </w:t>
-      </w:r>
-      <w:r>
-        <w:rPr>
-          <w:sz w:val="32"/>
-          <w:szCs w:val="32"/>
-          <w:lang w:val="en-US"/>
-        </w:rPr>
-        <w:t>WHOLESALE, BUNDLING</w:t>
-      </w:r>
-    </w:p>
-    <w:p>
-      <w:pPr>
-        <w:shd w:val="clear" w:color="auto" w:fill="FFFFFF"/>
-        <w:spacing w:line="720" w:lineRule="atLeast"/>
-        <w:rPr>
-          <w:sz w:val="32"/>
-          <w:szCs w:val="32"/>
-          <w:lang w:val="en-US"/>
-        </w:rPr>
-      </w:pPr>
-      <w:r>
-        <w:rPr>
-          <w:sz w:val="32"/>
-          <w:szCs w:val="32"/>
-          <w:lang w:val="en-US"/>
-        </w:rPr>
-        <w:t xml:space="preserve">Who are the main stakeholders performing the activities? </w:t>
-      </w:r>
-    </w:p>
-    <w:p>
-      <w:pPr>
-        <w:shd w:val="clear" w:color="auto" w:fill="FFFFFF"/>
-        <w:spacing w:line="720" w:lineRule="atLeast"/>
-        <w:rPr>
-          <w:sz w:val="32"/>
-          <w:szCs w:val="32"/>
-          <w:lang w:val="en-US"/>
-        </w:rPr>
-      </w:pPr>
-    </w:p>
-    <w:p>
-      <w:pPr>
-        <w:shd w:val="clear" w:color="auto" w:fill="FFFFFF"/>
-        <w:spacing w:line="720" w:lineRule="atLeast"/>
-        <w:rPr>
-          <w:sz w:val="32"/>
-          <w:szCs w:val="32"/>
-          <w:lang w:val="en-US"/>
-        </w:rPr>
-      </w:pPr>
-      <w:r>
-        <w:rPr>
-          <w:sz w:val="32"/>
-          <w:szCs w:val="32"/>
-          <w:lang w:val="en-US"/>
-        </w:rPr>
-        <w:t xml:space="preserve">What the </w:t>
-      </w:r>
-      <w:r>
-        <w:rPr>
-          <w:sz w:val="32"/>
-          <w:szCs w:val="32"/>
-          <w:lang w:val="en-US"/>
-        </w:rPr>
-        <w:t>business does to create value?</w:t>
-      </w:r>
-    </w:p>
-    <w:p>
-      <w:pPr>
-        <w:shd w:val="clear" w:color="auto" w:fill="FFFFFF"/>
-        <w:spacing w:line="720" w:lineRule="atLeast"/>
-        <w:rPr>
-          <w:sz w:val="32"/>
-          <w:szCs w:val="32"/>
-          <w:lang w:val="en-US"/>
-        </w:rPr>
-      </w:pPr>
-      <w:r>
-        <w:rPr>
-          <w:sz w:val="32"/>
-          <w:szCs w:val="32"/>
-          <w:lang w:val="en-US"/>
-        </w:rPr>
-        <w:t xml:space="preserve">It buys unsold products from other firms and gives them a new description/scope. </w:t>
-      </w:r>
-    </w:p>
-    <w:p>
-      <w:pPr>
-        <w:shd w:val="clear" w:color="auto" w:fill="FFFFFF"/>
-        <w:spacing w:line="720" w:lineRule="atLeast"/>
-        <w:rPr>
-          <w:sz w:val="32"/>
-          <w:szCs w:val="32"/>
-          <w:lang w:val="en-US"/>
-        </w:rPr>
-      </w:pPr>
-      <w:r>
-        <w:rPr>
-          <w:sz w:val="32"/>
-          <w:szCs w:val="32"/>
-          <w:lang w:val="en-US"/>
-        </w:rPr>
-        <w:t xml:space="preserve">Why does the business create value? </w:t>
-      </w:r>
-    </w:p>
-    <w:p>
-      <w:pPr>
-        <w:shd w:val="clear" w:color="auto" w:fill="FFFFFF"/>
-        <w:spacing w:line="720" w:lineRule="atLeast"/>
-        <w:rPr>
-          <w:sz w:val="32"/>
-          <w:szCs w:val="32"/>
-          <w:lang w:val="en-US"/>
-        </w:rPr>
-      </w:pPr>
-      <w:r>
-        <w:rPr>
-          <w:sz w:val="32"/>
-          <w:szCs w:val="32"/>
-          <w:lang w:val="en-US"/>
-        </w:rPr>
-        <w:t>The cost of the goods are low and general operational costs are low.</w:t>
-      </w:r>
-      <w:r>
-        <w:rPr>
-          <w:sz w:val="32"/>
-          <w:szCs w:val="32"/>
-          <w:lang w:val="en-US"/>
-        </w:rPr>
-        <w:t xml:space="preserve"> Local shops may have a limited number of clients or may have limited visibility. </w:t>
-      </w:r>
-    </w:p>
-    <w:p>
-      <w:pPr>
-        <w:shd w:val="clear" w:color="auto" w:fill="FFFFFF"/>
-        <w:spacing w:line="720" w:lineRule="atLeast"/>
-        <w:rPr>
-          <w:sz w:val="32"/>
-          <w:szCs w:val="32"/>
-          <w:lang w:val="en-US"/>
-        </w:rPr>
-      </w:pPr>
-      <w:r>
-        <w:rPr>
-          <w:sz w:val="32"/>
-          <w:szCs w:val="32"/>
-          <w:lang w:val="en-US"/>
-        </w:rPr>
-        <w:t>How are the offerings to the customer created?</w:t>
-      </w:r>
-    </w:p>
-    <w:p>
-      <w:pPr>
-        <w:shd w:val="clear" w:color="auto" w:fill="FFFFFF"/>
-        <w:spacing w:line="720" w:lineRule="atLeast"/>
-        <w:rPr>
-          <w:sz w:val="32"/>
-          <w:szCs w:val="32"/>
-          <w:lang w:val="en-US"/>
-        </w:rPr>
-      </w:pPr>
-      <w:r>
-        <w:rPr>
-          <w:sz w:val="32"/>
-          <w:szCs w:val="32"/>
-          <w:lang w:val="en-US"/>
-        </w:rPr>
-        <w:t xml:space="preserve">The firm uses A.I. algorithms to select target </w:t>
-      </w:r>
-      <w:r>
-        <w:rPr>
-          <w:sz w:val="32"/>
-          <w:szCs w:val="32"/>
-          <w:lang w:val="en-US"/>
-        </w:rPr>
-        <w:t xml:space="preserve">a larger number of </w:t>
-      </w:r>
-      <w:r>
-        <w:rPr>
-          <w:sz w:val="32"/>
-          <w:szCs w:val="32"/>
-          <w:lang w:val="en-US"/>
-        </w:rPr>
-        <w:t>customers that may want to buy the product and to perform combinations of different type of goods that can be sold together to make the overall package more attractive.</w:t>
-      </w:r>
-    </w:p>
-    <w:p>
-      <w:pPr>
-        <w:shd w:val="clear" w:color="auto" w:fill="FFFFFF"/>
-        <w:spacing w:line="720" w:lineRule="atLeast"/>
-        <w:rPr>
-          <w:sz w:val="32"/>
-          <w:szCs w:val="32"/>
-          <w:lang w:val="en-US"/>
-        </w:rPr>
-      </w:pPr>
-      <w:r>
-        <w:rPr>
-          <w:sz w:val="32"/>
-          <w:szCs w:val="32"/>
-          <w:lang w:val="en-US"/>
-        </w:rPr>
-        <w:t>How should the company compete?</w:t>
-      </w:r>
-    </w:p>
-    <w:p>
-      <w:pPr>
-        <w:shd w:val="clear" w:color="auto" w:fill="FFFFFF"/>
-        <w:spacing w:line="720" w:lineRule="atLeast"/>
-        <w:rPr>
-          <w:sz w:val="32"/>
-          <w:szCs w:val="32"/>
-          <w:lang w:val="en-US"/>
-        </w:rPr>
-      </w:pPr>
-      <w:r>
-        <w:rPr>
-          <w:b/>
-          <w:bCs/>
-          <w:sz w:val="32"/>
-          <w:szCs w:val="32"/>
-          <w:lang w:val="en-US"/>
-        </w:rPr>
-        <w:t>Cost Leadership</w:t>
-      </w:r>
-      <w:r>
-        <w:rPr>
-          <w:sz w:val="32"/>
-          <w:szCs w:val="32"/>
-          <w:lang w:val="en-US"/>
-        </w:rPr>
-        <w:t>: low raw material cost. No need to change items. Faulty items may be bought from suppliers at a particularly low price.</w:t>
-      </w:r>
-    </w:p>
-    <w:p>
-      <w:pPr>
-        <w:shd w:val="clear" w:color="auto" w:fill="FFFFFF"/>
-        <w:spacing w:line="720" w:lineRule="atLeast"/>
-        <w:rPr>
-          <w:sz w:val="32"/>
-          <w:szCs w:val="32"/>
-          <w:lang w:val="en-US"/>
-        </w:rPr>
-      </w:pPr>
-    </w:p>
-    <w:p>
-      <w:pPr>
-        <w:shd w:val="clear" w:color="auto" w:fill="FFFFFF"/>
-        <w:spacing w:line="720" w:lineRule="atLeast"/>
-        <w:rPr>
-          <w:sz w:val="32"/>
-          <w:szCs w:val="32"/>
-          <w:lang w:val="en-US"/>
-        </w:rPr>
-      </w:pPr>
-      <w:r>
-        <w:rPr>
-          <w:sz w:val="32"/>
-          <w:szCs w:val="32"/>
-          <w:lang w:val="en-US"/>
-        </w:rPr>
-        <w:t>Differentiates by offering good customer service and feelings when a new purchase is done, high number of combinations of clothes from different brands.</w:t>
-      </w:r>
-      <w:r>
-        <w:rPr>
-          <w:sz w:val="32"/>
-          <w:szCs w:val="32"/>
-          <w:lang w:val="en-US"/>
-        </w:rPr>
-        <w:t xml:space="preserve"> Offers </w:t>
-      </w:r>
-      <w:r>
-        <w:rPr>
-          <w:sz w:val="32"/>
-          <w:szCs w:val="32"/>
-          <w:lang w:val="en-US"/>
-        </w:rPr>
-        <w:t xml:space="preserve">many </w:t>
-      </w:r>
-      <w:r>
-        <w:rPr>
-          <w:sz w:val="32"/>
-          <w:szCs w:val="32"/>
-          <w:lang w:val="en-US"/>
-        </w:rPr>
-        <w:t>different brands</w:t>
-      </w:r>
-      <w:r>
-        <w:rPr>
-          <w:sz w:val="32"/>
-          <w:szCs w:val="32"/>
-          <w:lang w:val="en-US"/>
-        </w:rPr>
-        <w:t>.</w:t>
-      </w:r>
-    </w:p>
-    <w:p>
-      <w:pPr>
-        <w:shd w:val="clear" w:color="auto" w:fill="FFFFFF"/>
-        <w:spacing w:line="720" w:lineRule="atLeast"/>
-        <w:rPr>
-          <w:sz w:val="32"/>
-          <w:szCs w:val="32"/>
-          <w:lang w:val="en-US"/>
-        </w:rPr>
-      </w:pPr>
-    </w:p>
-    <w:p>
-      <w:pPr>
-        <w:shd w:val="clear" w:color="auto" w:fill="FFFFFF"/>
-        <w:spacing w:line="720" w:lineRule="atLeast"/>
-        <w:rPr>
-          <w:sz w:val="32"/>
-          <w:szCs w:val="32"/>
-          <w:lang w:val="en-US"/>
-        </w:rPr>
-      </w:pPr>
-      <w:r>
-        <w:rPr>
           <w:noProof/>
           <w:sz w:val="32"/>
           <w:szCs w:val="32"/>
           <w:lang w:val="en-US"/>
         </w:rPr>
         <w:drawing>
-          <wp:inline distT="0" distB="0" distL="0" distR="0" wp14:anchorId="53AD3AD8" wp14:editId="1335E4F5">
+          <wp:inline distT="0" distB="0" distL="0" distR="0" wp14:anchorId="53AD3AD8" wp14:editId="68CB5C6E">
             <wp:extent cx="5486400" cy="3200400"/>
             <wp:effectExtent l="0" t="0" r="0" b="0"/>
             <wp:docPr id="18" name="Grafico 18"/>
             <wp:cNvGraphicFramePr/>
             <a:graphic xmlns:a="http://schemas.openxmlformats.org/drawingml/2006/main">
               <a:graphicData uri="http://schemas.openxmlformats.org/drawingml/2006/chart">
-                <c:chart xmlns:c="http://schemas.openxmlformats.org/drawingml/2006/chart" xmlns:r="http://schemas.openxmlformats.org/officeDocument/2006/relationships" r:id="rId8"/>
+                <c:chart xmlns:c="http://schemas.openxmlformats.org/drawingml/2006/chart" xmlns:r="http://schemas.openxmlformats.org/officeDocument/2006/relationships" r:id="rId9"/>
               </a:graphicData>
             </a:graphic>
           </wp:inline>
@@ -2680,6 +3221,166 @@
         </w:rPr>
         <w:br w:type="page"/>
       </w:r>
+    </w:p>
+    <w:p>
+      <w:pPr>
+        <w:rPr>
+          <w:sz w:val="40"/>
+          <w:szCs w:val="40"/>
+          <w:lang w:val="en-US"/>
+        </w:rPr>
+      </w:pPr>
+      <w:r>
+        <w:rPr>
+          <w:sz w:val="40"/>
+          <w:szCs w:val="40"/>
+          <w:lang w:val="en-US"/>
+        </w:rPr>
+        <w:lastRenderedPageBreak/>
+        <w:t>Perceptual Map</w:t>
+      </w:r>
+    </w:p>
+    <w:p>
+      <w:pPr>
+        <w:rPr>
+          <w:sz w:val="32"/>
+          <w:szCs w:val="32"/>
+          <w:lang w:val="en-US"/>
+        </w:rPr>
+      </w:pPr>
+      <w:r>
+        <w:rPr>
+          <w:sz w:val="32"/>
+          <w:szCs w:val="32"/>
+          <w:lang w:val="en-US"/>
+        </w:rPr>
+        <w:t xml:space="preserve">The main competing brands we needed to take into consideration were the ones from Groups 1 and 4. We inserted </w:t>
+      </w:r>
+      <w:r>
+        <w:rPr>
+          <w:sz w:val="32"/>
+          <w:szCs w:val="32"/>
+          <w:lang w:val="en-US"/>
+        </w:rPr>
+        <w:t>our main competitors in the following perceptual map.</w:t>
+      </w:r>
+      <w:r>
+        <w:rPr>
+          <w:sz w:val="32"/>
+          <w:szCs w:val="32"/>
+          <w:lang w:val="en-US"/>
+        </w:rPr>
+        <w:t xml:space="preserve"> </w:t>
+      </w:r>
+    </w:p>
+    <w:p>
+      <w:pPr>
+        <w:rPr>
+          <w:sz w:val="40"/>
+          <w:szCs w:val="40"/>
+          <w:lang w:val="en-US"/>
+        </w:rPr>
+      </w:pPr>
+    </w:p>
+    <w:p>
+      <w:pPr>
+        <w:rPr>
+          <w:sz w:val="40"/>
+          <w:szCs w:val="40"/>
+          <w:lang w:val="en-US"/>
+        </w:rPr>
+      </w:pPr>
+      <w:r>
+        <w:rPr>
+          <w:noProof/>
+          <w:sz w:val="40"/>
+          <w:szCs w:val="40"/>
+          <w:lang w:val="en-US"/>
+        </w:rPr>
+        <w:drawing>
+          <wp:inline distT="0" distB="0" distL="0" distR="0" wp14:anchorId="417DB51B" wp14:editId="26EA5300">
+            <wp:extent cx="6120130" cy="4062095"/>
+            <wp:effectExtent l="0" t="0" r="0" b="0"/>
+            <wp:docPr id="7" name="Immagine 7"/>
+            <wp:cNvGraphicFramePr>
+              <a:graphicFrameLocks xmlns:a="http://schemas.openxmlformats.org/drawingml/2006/main" noChangeAspect="1"/>
+            </wp:cNvGraphicFramePr>
+            <a:graphic xmlns:a="http://schemas.openxmlformats.org/drawingml/2006/main">
+              <a:graphicData uri="http://schemas.openxmlformats.org/drawingml/2006/picture">
+                <pic:pic xmlns:pic="http://schemas.openxmlformats.org/drawingml/2006/picture">
+                  <pic:nvPicPr>
+                    <pic:cNvPr id="0" name="Picture 3"/>
+                    <pic:cNvPicPr>
+                      <a:picLocks noChangeAspect="1" noChangeArrowheads="1"/>
+                    </pic:cNvPicPr>
+                  </pic:nvPicPr>
+                  <pic:blipFill>
+                    <a:blip r:embed="rId10" cstate="print">
+                      <a:extLst>
+                        <a:ext uri="{28A0092B-C50C-407E-A947-70E740481C1C}">
+                          <a14:useLocalDpi xmlns:a14="http://schemas.microsoft.com/office/drawing/2010/main" val="0"/>
+                        </a:ext>
+                      </a:extLst>
+                    </a:blip>
+                    <a:srcRect/>
+                    <a:stretch>
+                      <a:fillRect/>
+                    </a:stretch>
+                  </pic:blipFill>
+                  <pic:spPr bwMode="auto">
+                    <a:xfrm>
+                      <a:off x="0" y="0"/>
+                      <a:ext cx="6120130" cy="4062095"/>
+                    </a:xfrm>
+                    <a:prstGeom prst="rect">
+                      <a:avLst/>
+                    </a:prstGeom>
+                    <a:noFill/>
+                    <a:ln>
+                      <a:noFill/>
+                    </a:ln>
+                  </pic:spPr>
+                </pic:pic>
+              </a:graphicData>
+            </a:graphic>
+          </wp:inline>
+        </w:drawing>
+      </w:r>
+    </w:p>
+    <w:p>
+      <w:pPr>
+        <w:rPr>
+          <w:sz w:val="40"/>
+          <w:szCs w:val="40"/>
+          <w:lang w:val="en-US"/>
+        </w:rPr>
+      </w:pPr>
+    </w:p>
+    <w:p>
+      <w:pPr>
+        <w:rPr>
+          <w:sz w:val="40"/>
+          <w:szCs w:val="40"/>
+          <w:lang w:val="en-US"/>
+        </w:rPr>
+      </w:pPr>
+      <w:r>
+        <w:rPr>
+          <w:sz w:val="40"/>
+          <w:szCs w:val="40"/>
+          <w:lang w:val="en-US"/>
+        </w:rPr>
+        <w:br w:type="page"/>
+      </w:r>
+    </w:p>
+    <w:p>
+      <w:pPr>
+        <w:rPr>
+          <w:sz w:val="32"/>
+          <w:szCs w:val="32"/>
+          <w:lang w:val="en-US"/>
+        </w:rPr>
+      </w:pPr>
       <w:r>
         <w:rPr>
           <w:sz w:val="32"/>
@@ -2698,60 +3399,19 @@
       </w:pPr>
       <w:r>
         <w:rPr>
-          <w:sz w:val="28"/>
-          <w:szCs w:val="28"/>
-          <w:lang w:val="en-US"/>
-        </w:rPr>
-        <w:t xml:space="preserve">Because the supplied products are at the end of their normal life cycle, the sales cannot be too high in any stage of their second life cycle. The quantity supplied may also be variable and this can cause the products to have </w:t>
-      </w:r>
-      <w:r>
-        <w:rPr>
-          <w:sz w:val="28"/>
-          <w:szCs w:val="28"/>
-          <w:lang w:val="en-US"/>
-        </w:rPr>
-        <w:t xml:space="preserve">their decline in sales </w:t>
-      </w:r>
-      <w:r>
-        <w:rPr>
-          <w:sz w:val="28"/>
-          <w:szCs w:val="28"/>
-          <w:lang w:val="en-US"/>
-        </w:rPr>
-        <w:t>earlier than usual.</w:t>
-      </w:r>
-      <w:r>
-        <w:rPr>
-          <w:sz w:val="28"/>
-          <w:szCs w:val="28"/>
-          <w:lang w:val="en-US"/>
-        </w:rPr>
-        <w:t xml:space="preserve"> </w:t>
-      </w:r>
-    </w:p>
-    <w:p>
-      <w:pPr>
-        <w:rPr>
-          <w:sz w:val="32"/>
-          <w:szCs w:val="32"/>
-          <w:lang w:val="en-US"/>
-        </w:rPr>
-      </w:pPr>
-      <w:r>
-        <w:rPr>
           <w:noProof/>
           <w:sz w:val="32"/>
           <w:szCs w:val="32"/>
           <w:lang w:val="en-US"/>
         </w:rPr>
         <w:drawing>
-          <wp:anchor distT="0" distB="0" distL="114300" distR="114300" simplePos="0" relativeHeight="251662336" behindDoc="0" locked="0" layoutInCell="1" allowOverlap="1" wp14:anchorId="03A13AA4" wp14:editId="668E0C5E">
+          <wp:anchor distT="0" distB="0" distL="114300" distR="114300" simplePos="0" relativeHeight="251663360" behindDoc="0" locked="0" layoutInCell="1" allowOverlap="1" wp14:anchorId="18EFB882" wp14:editId="6742200C">
             <wp:simplePos x="0" y="0"/>
             <wp:positionH relativeFrom="margin">
-              <wp:posOffset>962141</wp:posOffset>
+              <wp:align>center</wp:align>
             </wp:positionH>
             <wp:positionV relativeFrom="paragraph">
-              <wp:posOffset>689610</wp:posOffset>
+              <wp:posOffset>1152294</wp:posOffset>
             </wp:positionV>
             <wp:extent cx="3830955" cy="2784475"/>
             <wp:effectExtent l="0" t="0" r="0" b="0"/>
@@ -2770,7 +3430,7 @@
                     </pic:cNvPicPr>
                   </pic:nvPicPr>
                   <pic:blipFill>
-                    <a:blip r:embed="rId9">
+                    <a:blip r:embed="rId11">
                       <a:extLst>
                         <a:ext uri="{28A0092B-C50C-407E-A947-70E740481C1C}">
                           <a14:useLocalDpi xmlns:a14="http://schemas.microsoft.com/office/drawing/2010/main" val="0"/>
@@ -2809,12 +3469,105 @@
       </w:r>
       <w:r>
         <w:rPr>
+          <w:sz w:val="28"/>
+          <w:szCs w:val="28"/>
+          <w:lang w:val="en-US"/>
+        </w:rPr>
+        <w:t xml:space="preserve">Because the supplied products are at the end of their normal life cycle, the sales cannot be too high in any stage of their second life cycle. The quantity supplied may also be variable and this can cause the products to have their decline in sales earlier than usual. </w:t>
+      </w:r>
+    </w:p>
+    <w:p>
+      <w:pPr>
+        <w:rPr>
+          <w:sz w:val="36"/>
+          <w:szCs w:val="36"/>
+          <w:lang w:val="en-US"/>
+        </w:rPr>
+      </w:pPr>
+    </w:p>
+    <w:p>
+      <w:pPr>
+        <w:rPr>
+          <w:sz w:val="36"/>
+          <w:szCs w:val="36"/>
+          <w:lang w:val="en-US"/>
+        </w:rPr>
+      </w:pPr>
+      <w:r>
+        <w:rPr>
+          <w:sz w:val="36"/>
+          <w:szCs w:val="36"/>
+          <w:lang w:val="en-US"/>
+        </w:rPr>
+        <w:t>Distribution</w:t>
+      </w:r>
+    </w:p>
+    <w:p>
+      <w:pPr>
+        <w:rPr>
+          <w:sz w:val="32"/>
+          <w:szCs w:val="32"/>
+          <w:lang w:val="en-US"/>
+        </w:rPr>
+      </w:pPr>
+      <w:r>
+        <w:rPr>
+          <w:sz w:val="32"/>
+          <w:szCs w:val="32"/>
+          <w:lang w:val="en-US"/>
+        </w:rPr>
+        <w:t xml:space="preserve">Our company would provide good quality items at a low price. An efficient distribution of the items would significantly contribute to decrease the overall prices. The best option in our case is also the simplest one: we would need to send the items directly to the final consumer using the national and international posting system. To decrease the general cost and environmental impact of shipping the goods from the supplier to a central warehouse to the final customer, </w:t>
+      </w:r>
+      <w:r>
+        <w:rPr>
+          <w:sz w:val="32"/>
+          <w:szCs w:val="32"/>
+          <w:lang w:val="en-US"/>
+        </w:rPr>
+        <w:t>using several small, dislocated warehouses could also be taken into</w:t>
+      </w:r>
+      <w:r>
+        <w:rPr>
+          <w:sz w:val="32"/>
+          <w:szCs w:val="32"/>
+          <w:lang w:val="en-US"/>
+        </w:rPr>
+        <w:t xml:space="preserve"> </w:t>
+      </w:r>
+      <w:r>
+        <w:rPr>
+          <w:sz w:val="32"/>
+          <w:szCs w:val="32"/>
+          <w:lang w:val="en-US"/>
+        </w:rPr>
+        <w:t xml:space="preserve"> consideration. This would also help to reduce the time needed to ship the items to the customer. The warehouse and shipping costs will be discussed more in detail later.</w:t>
+      </w:r>
+    </w:p>
+    <w:p>
+      <w:pPr>
+        <w:rPr>
+          <w:sz w:val="32"/>
+          <w:szCs w:val="32"/>
+          <w:lang w:val="en-US"/>
+        </w:rPr>
+      </w:pPr>
+      <w:r>
+        <w:rPr>
           <w:sz w:val="32"/>
           <w:szCs w:val="32"/>
           <w:lang w:val="en-US"/>
         </w:rPr>
         <w:br w:type="page"/>
       </w:r>
+    </w:p>
+    <w:p>
+      <w:pPr>
+        <w:rPr>
+          <w:sz w:val="24"/>
+          <w:szCs w:val="24"/>
+          <w:lang w:val="en-US"/>
+        </w:rPr>
+      </w:pPr>
     </w:p>
     <w:p>
       <w:pPr>
@@ -2832,7 +3585,6 @@
           <w:szCs w:val="32"/>
           <w:lang w:val="en-US"/>
         </w:rPr>
-        <w:lastRenderedPageBreak/>
         <w:t>Segmentation, Targeting and Positioning</w:t>
       </w:r>
     </w:p>
@@ -3904,7 +4656,7 @@
                     </pic:cNvPicPr>
                   </pic:nvPicPr>
                   <pic:blipFill>
-                    <a:blip r:embed="rId10">
+                    <a:blip r:embed="rId12">
                       <a:extLst>
                         <a:ext uri="{28A0092B-C50C-407E-A947-70E740481C1C}">
                           <a14:useLocalDpi xmlns:a14="http://schemas.microsoft.com/office/drawing/2010/main" val="0"/>
@@ -3971,7 +4723,7 @@
                     </pic:cNvPicPr>
                   </pic:nvPicPr>
                   <pic:blipFill>
-                    <a:blip r:embed="rId11" cstate="print">
+                    <a:blip r:embed="rId13" cstate="print">
                       <a:extLst>
                         <a:ext uri="{28A0092B-C50C-407E-A947-70E740481C1C}">
                           <a14:useLocalDpi xmlns:a14="http://schemas.microsoft.com/office/drawing/2010/main" val="0"/>
@@ -4083,7 +4835,7 @@
                     </pic:cNvPicPr>
                   </pic:nvPicPr>
                   <pic:blipFill>
-                    <a:blip r:embed="rId12" cstate="print">
+                    <a:blip r:embed="rId14" cstate="print">
                       <a:extLst>
                         <a:ext uri="{28A0092B-C50C-407E-A947-70E740481C1C}">
                           <a14:useLocalDpi xmlns:a14="http://schemas.microsoft.com/office/drawing/2010/main" val="0"/>
@@ -4234,15 +4986,7 @@
                 <w:szCs w:val="32"/>
                 <w:lang w:val="en-US"/>
               </w:rPr>
-              <w:t>2</w:t>
-            </w:r>
-            <w:r>
-              <w:rPr>
-                <w:sz w:val="32"/>
-                <w:szCs w:val="32"/>
-                <w:lang w:val="en-US"/>
-              </w:rPr>
-              <w:t>3</w:t>
+              <w:t>23</w:t>
             </w:r>
           </w:p>
         </w:tc>
@@ -4291,15 +5035,7 @@
                 <w:szCs w:val="32"/>
                 <w:lang w:val="en-US"/>
               </w:rPr>
-              <w:t>Outskirts</w:t>
-            </w:r>
-            <w:r>
-              <w:rPr>
-                <w:sz w:val="32"/>
-                <w:szCs w:val="32"/>
-                <w:lang w:val="en-US"/>
-              </w:rPr>
-              <w:t xml:space="preserve"> of Pisa</w:t>
+              <w:t>Outskirts of Pisa</w:t>
             </w:r>
           </w:p>
         </w:tc>
@@ -4875,6 +5611,15 @@
         </w:rPr>
         <w:t xml:space="preserve"> </w:t>
       </w:r>
+    </w:p>
+    <w:p>
+      <w:pPr>
+        <w:rPr>
+          <w:sz w:val="32"/>
+          <w:szCs w:val="32"/>
+          <w:lang w:val="en-US"/>
+        </w:rPr>
+      </w:pPr>
     </w:p>
     <w:sectPr>
       <w:pgSz w:w="11906" w:h="16838"/>
@@ -8950,28 +9695,28 @@
                   <c:v>Price</c:v>
                 </c:pt>
                 <c:pt idx="1">
-                  <c:v>Sustainability</c:v>
+                  <c:v>Service</c:v>
                 </c:pt>
                 <c:pt idx="2">
+                  <c:v>Sustainability/ Ethics</c:v>
+                </c:pt>
+                <c:pt idx="3">
                   <c:v>Advertising</c:v>
                 </c:pt>
-                <c:pt idx="3">
+                <c:pt idx="4">
                   <c:v>Assortment</c:v>
                 </c:pt>
-                <c:pt idx="4">
+                <c:pt idx="5">
                   <c:v>Ease of Access</c:v>
                 </c:pt>
-                <c:pt idx="5">
+                <c:pt idx="6">
                   <c:v>Social Networks</c:v>
                 </c:pt>
-                <c:pt idx="6">
+                <c:pt idx="7">
                   <c:v>Selection Convenience</c:v>
                 </c:pt>
-                <c:pt idx="7">
+                <c:pt idx="8">
                   <c:v># Brands</c:v>
-                </c:pt>
-                <c:pt idx="8">
-                  <c:v>Service</c:v>
                 </c:pt>
               </c:strCache>
             </c:strRef>
@@ -8986,28 +9731,28 @@
                   <c:v>3</c:v>
                 </c:pt>
                 <c:pt idx="1">
+                  <c:v>4.5</c:v>
+                </c:pt>
+                <c:pt idx="2">
                   <c:v>1</c:v>
                 </c:pt>
-                <c:pt idx="2">
+                <c:pt idx="3">
+                  <c:v>4.0999999999999996</c:v>
+                </c:pt>
+                <c:pt idx="4">
+                  <c:v>4.5</c:v>
+                </c:pt>
+                <c:pt idx="5">
                   <c:v>4</c:v>
                 </c:pt>
-                <c:pt idx="3">
-                  <c:v>4.5</c:v>
+                <c:pt idx="6">
+                  <c:v>2</c:v>
                 </c:pt>
-                <c:pt idx="4">
+                <c:pt idx="7">
                   <c:v>4</c:v>
                 </c:pt>
-                <c:pt idx="5">
-                  <c:v>2</c:v>
-                </c:pt>
-                <c:pt idx="6">
-                  <c:v>4</c:v>
-                </c:pt>
-                <c:pt idx="7">
+                <c:pt idx="8">
                   <c:v>4.5</c:v>
-                </c:pt>
-                <c:pt idx="8">
-                  <c:v>4</c:v>
                 </c:pt>
               </c:numCache>
             </c:numRef>
@@ -9066,28 +9811,28 @@
                   <c:v>Price</c:v>
                 </c:pt>
                 <c:pt idx="1">
-                  <c:v>Sustainability</c:v>
+                  <c:v>Service</c:v>
                 </c:pt>
                 <c:pt idx="2">
+                  <c:v>Sustainability/ Ethics</c:v>
+                </c:pt>
+                <c:pt idx="3">
                   <c:v>Advertising</c:v>
                 </c:pt>
-                <c:pt idx="3">
+                <c:pt idx="4">
                   <c:v>Assortment</c:v>
                 </c:pt>
-                <c:pt idx="4">
+                <c:pt idx="5">
                   <c:v>Ease of Access</c:v>
                 </c:pt>
-                <c:pt idx="5">
+                <c:pt idx="6">
                   <c:v>Social Networks</c:v>
                 </c:pt>
-                <c:pt idx="6">
+                <c:pt idx="7">
                   <c:v>Selection Convenience</c:v>
                 </c:pt>
-                <c:pt idx="7">
+                <c:pt idx="8">
                   <c:v># Brands</c:v>
-                </c:pt>
-                <c:pt idx="8">
-                  <c:v>Service</c:v>
                 </c:pt>
               </c:strCache>
             </c:strRef>
@@ -9102,19 +9847,19 @@
                   <c:v>1.5</c:v>
                 </c:pt>
                 <c:pt idx="1">
+                  <c:v>3.5</c:v>
+                </c:pt>
+                <c:pt idx="2">
                   <c:v>4</c:v>
                 </c:pt>
-                <c:pt idx="2">
-                  <c:v>1.8</c:v>
+                <c:pt idx="3">
+                  <c:v>3</c:v>
                 </c:pt>
-                <c:pt idx="3">
+                <c:pt idx="4">
                   <c:v>4</c:v>
                 </c:pt>
-                <c:pt idx="4">
+                <c:pt idx="5">
                   <c:v>3</c:v>
-                </c:pt>
-                <c:pt idx="5">
-                  <c:v>1.5</c:v>
                 </c:pt>
                 <c:pt idx="6">
                   <c:v>3</c:v>
@@ -9123,7 +9868,7 @@
                   <c:v>3</c:v>
                 </c:pt>
                 <c:pt idx="8">
-                  <c:v>2.8</c:v>
+                  <c:v>3</c:v>
                 </c:pt>
               </c:numCache>
             </c:numRef>
@@ -9182,28 +9927,28 @@
                   <c:v>Price</c:v>
                 </c:pt>
                 <c:pt idx="1">
-                  <c:v>Sustainability</c:v>
+                  <c:v>Service</c:v>
                 </c:pt>
                 <c:pt idx="2">
+                  <c:v>Sustainability/ Ethics</c:v>
+                </c:pt>
+                <c:pt idx="3">
                   <c:v>Advertising</c:v>
                 </c:pt>
-                <c:pt idx="3">
+                <c:pt idx="4">
                   <c:v>Assortment</c:v>
                 </c:pt>
-                <c:pt idx="4">
+                <c:pt idx="5">
                   <c:v>Ease of Access</c:v>
                 </c:pt>
-                <c:pt idx="5">
+                <c:pt idx="6">
                   <c:v>Social Networks</c:v>
                 </c:pt>
-                <c:pt idx="6">
+                <c:pt idx="7">
                   <c:v>Selection Convenience</c:v>
                 </c:pt>
-                <c:pt idx="7">
+                <c:pt idx="8">
                   <c:v># Brands</c:v>
-                </c:pt>
-                <c:pt idx="8">
-                  <c:v>Service</c:v>
                 </c:pt>
               </c:strCache>
             </c:strRef>
@@ -9218,16 +9963,16 @@
                   <c:v>3</c:v>
                 </c:pt>
                 <c:pt idx="1">
+                  <c:v>3</c:v>
+                </c:pt>
+                <c:pt idx="2">
                   <c:v>4.5</c:v>
                 </c:pt>
-                <c:pt idx="2">
+                <c:pt idx="3">
                   <c:v>1</c:v>
                 </c:pt>
-                <c:pt idx="3">
-                  <c:v>2</c:v>
-                </c:pt>
                 <c:pt idx="4">
-                  <c:v>2</c:v>
+                  <c:v>3</c:v>
                 </c:pt>
                 <c:pt idx="5">
                   <c:v>2</c:v>
@@ -9236,10 +9981,10 @@
                   <c:v>2</c:v>
                 </c:pt>
                 <c:pt idx="7">
-                  <c:v>1.5</c:v>
+                  <c:v>2</c:v>
                 </c:pt>
                 <c:pt idx="8">
-                  <c:v>2.5</c:v>
+                  <c:v>1.5</c:v>
                 </c:pt>
               </c:numCache>
             </c:numRef>
@@ -9298,28 +10043,28 @@
                   <c:v>Price</c:v>
                 </c:pt>
                 <c:pt idx="1">
-                  <c:v>Sustainability</c:v>
+                  <c:v>Service</c:v>
                 </c:pt>
                 <c:pt idx="2">
+                  <c:v>Sustainability/ Ethics</c:v>
+                </c:pt>
+                <c:pt idx="3">
                   <c:v>Advertising</c:v>
                 </c:pt>
-                <c:pt idx="3">
+                <c:pt idx="4">
                   <c:v>Assortment</c:v>
                 </c:pt>
-                <c:pt idx="4">
+                <c:pt idx="5">
                   <c:v>Ease of Access</c:v>
                 </c:pt>
-                <c:pt idx="5">
+                <c:pt idx="6">
                   <c:v>Social Networks</c:v>
                 </c:pt>
-                <c:pt idx="6">
+                <c:pt idx="7">
                   <c:v>Selection Convenience</c:v>
                 </c:pt>
-                <c:pt idx="7">
+                <c:pt idx="8">
                   <c:v># Brands</c:v>
-                </c:pt>
-                <c:pt idx="8">
-                  <c:v>Service</c:v>
                 </c:pt>
               </c:strCache>
             </c:strRef>
@@ -9334,10 +10079,10 @@
                   <c:v>2</c:v>
                 </c:pt>
                 <c:pt idx="1">
-                  <c:v>2</c:v>
+                  <c:v>4</c:v>
                 </c:pt>
                 <c:pt idx="2">
-                  <c:v>4</c:v>
+                  <c:v>1</c:v>
                 </c:pt>
                 <c:pt idx="3">
                   <c:v>4</c:v>
@@ -9352,10 +10097,10 @@
                   <c:v>4</c:v>
                 </c:pt>
                 <c:pt idx="7">
-                  <c:v>1.5</c:v>
+                  <c:v>4</c:v>
                 </c:pt>
                 <c:pt idx="8">
-                  <c:v>4</c:v>
+                  <c:v>1</c:v>
                 </c:pt>
               </c:numCache>
             </c:numRef>
@@ -9414,28 +10159,28 @@
                   <c:v>Price</c:v>
                 </c:pt>
                 <c:pt idx="1">
-                  <c:v>Sustainability</c:v>
+                  <c:v>Service</c:v>
                 </c:pt>
                 <c:pt idx="2">
+                  <c:v>Sustainability/ Ethics</c:v>
+                </c:pt>
+                <c:pt idx="3">
                   <c:v>Advertising</c:v>
                 </c:pt>
-                <c:pt idx="3">
+                <c:pt idx="4">
                   <c:v>Assortment</c:v>
                 </c:pt>
-                <c:pt idx="4">
+                <c:pt idx="5">
                   <c:v>Ease of Access</c:v>
                 </c:pt>
-                <c:pt idx="5">
+                <c:pt idx="6">
                   <c:v>Social Networks</c:v>
                 </c:pt>
-                <c:pt idx="6">
+                <c:pt idx="7">
                   <c:v>Selection Convenience</c:v>
                 </c:pt>
-                <c:pt idx="7">
+                <c:pt idx="8">
                   <c:v># Brands</c:v>
-                </c:pt>
-                <c:pt idx="8">
-                  <c:v>Service</c:v>
                 </c:pt>
               </c:strCache>
             </c:strRef>
@@ -9447,31 +10192,31 @@
                 <c:formatCode>General</c:formatCode>
                 <c:ptCount val="9"/>
                 <c:pt idx="0">
-                  <c:v>4.5</c:v>
+                  <c:v>5</c:v>
                 </c:pt>
                 <c:pt idx="1">
+                  <c:v>5</c:v>
+                </c:pt>
+                <c:pt idx="2">
                   <c:v>1</c:v>
                 </c:pt>
-                <c:pt idx="2">
+                <c:pt idx="3">
                   <c:v>1.5</c:v>
                 </c:pt>
-                <c:pt idx="3">
-                  <c:v>2</c:v>
-                </c:pt>
                 <c:pt idx="4">
-                  <c:v>2</c:v>
+                  <c:v>1.5</c:v>
                 </c:pt>
                 <c:pt idx="5">
+                  <c:v>1.5</c:v>
+                </c:pt>
+                <c:pt idx="6">
                   <c:v>3</c:v>
                 </c:pt>
-                <c:pt idx="6">
+                <c:pt idx="7">
                   <c:v>1.5</c:v>
                 </c:pt>
-                <c:pt idx="7">
+                <c:pt idx="8">
                   <c:v>1</c:v>
-                </c:pt>
-                <c:pt idx="8">
-                  <c:v>4</c:v>
                 </c:pt>
               </c:numCache>
             </c:numRef>

</xml_diff>

<commit_message>
Updates to marketing chapter
</commit_message>
<xml_diff>
--- a/Marketing/Marketing Chapter.docx
+++ b/Marketing/Marketing Chapter.docx
@@ -209,23 +209,13 @@
         </w:rPr>
         <w:t xml:space="preserve">Technological: </w:t>
       </w:r>
-      <w:proofErr w:type="spellStart"/>
-      <w:r>
-        <w:rPr>
-          <w:sz w:val="32"/>
-          <w:szCs w:val="32"/>
-          <w:lang w:val="en-US"/>
-        </w:rPr>
-        <w:t>Higg</w:t>
-      </w:r>
-      <w:proofErr w:type="spellEnd"/>
-      <w:r>
-        <w:rPr>
-          <w:sz w:val="32"/>
-          <w:szCs w:val="32"/>
-          <w:lang w:val="en-US"/>
-        </w:rPr>
-        <w:t xml:space="preserve"> Index</w:t>
+      <w:r>
+        <w:rPr>
+          <w:sz w:val="32"/>
+          <w:szCs w:val="32"/>
+          <w:lang w:val="en-US"/>
+        </w:rPr>
+        <w:t>Higg Index</w:t>
       </w:r>
       <w:r>
         <w:rPr>
@@ -290,21 +280,12 @@
           <w:szCs w:val="32"/>
         </w:rPr>
       </w:pPr>
-      <w:proofErr w:type="spellStart"/>
-      <w:r>
-        <w:rPr>
-          <w:sz w:val="32"/>
-          <w:szCs w:val="32"/>
-        </w:rPr>
-        <w:t>Ecological</w:t>
-      </w:r>
-      <w:proofErr w:type="spellEnd"/>
-      <w:r>
-        <w:rPr>
-          <w:sz w:val="32"/>
-          <w:szCs w:val="32"/>
-        </w:rPr>
-        <w:t>:</w:t>
+      <w:r>
+        <w:rPr>
+          <w:sz w:val="32"/>
+          <w:szCs w:val="32"/>
+        </w:rPr>
+        <w:t>Ecological:</w:t>
       </w:r>
       <w:r>
         <w:rPr>
@@ -571,29 +552,7 @@
           <w:szCs w:val="32"/>
           <w:lang w:val="en-US"/>
         </w:rPr>
-        <w:t xml:space="preserve">• Improved collection for re-use, repair and up-cycling. Brands like </w:t>
-      </w:r>
-      <w:proofErr w:type="spellStart"/>
-      <w:r>
-        <w:rPr>
-          <w:rFonts w:asciiTheme="minorHAnsi" w:hAnsiTheme="minorHAnsi" w:cstheme="minorBidi"/>
-          <w:color w:val="auto"/>
-          <w:sz w:val="32"/>
-          <w:szCs w:val="32"/>
-          <w:lang w:val="en-US"/>
-        </w:rPr>
-        <w:t>Filippa</w:t>
-      </w:r>
-      <w:proofErr w:type="spellEnd"/>
-      <w:r>
-        <w:rPr>
-          <w:rFonts w:asciiTheme="minorHAnsi" w:hAnsiTheme="minorHAnsi" w:cstheme="minorBidi"/>
-          <w:color w:val="auto"/>
-          <w:sz w:val="32"/>
-          <w:szCs w:val="32"/>
-          <w:lang w:val="en-US"/>
-        </w:rPr>
-        <w:t xml:space="preserve"> K. are taking pioneering steps </w:t>
+        <w:t xml:space="preserve">• Improved collection for re-use, repair and up-cycling. Brands like Filippa K. are taking pioneering steps </w:t>
       </w:r>
       <w:r>
         <w:rPr>
@@ -680,29 +639,7 @@
           <w:szCs w:val="27"/>
           <w:lang w:val="en-US"/>
         </w:rPr>
-        <w:t xml:space="preserve">Strength: Low cost raw materials, </w:t>
-      </w:r>
-      <w:proofErr w:type="spellStart"/>
-      <w:r>
-        <w:rPr>
-          <w:rFonts w:ascii="Georgia" w:hAnsi="Georgia"/>
-          <w:color w:val="000000"/>
-          <w:sz w:val="27"/>
-          <w:szCs w:val="27"/>
-          <w:lang w:val="en-US"/>
-        </w:rPr>
-        <w:t>personalizable</w:t>
-      </w:r>
-      <w:proofErr w:type="spellEnd"/>
-      <w:r>
-        <w:rPr>
-          <w:rFonts w:ascii="Georgia" w:hAnsi="Georgia"/>
-          <w:color w:val="000000"/>
-          <w:sz w:val="27"/>
-          <w:szCs w:val="27"/>
-          <w:lang w:val="en-US"/>
-        </w:rPr>
-        <w:t xml:space="preserve"> combinations of pieces from different brands</w:t>
+        <w:t>Strength: Low cost raw materials, personalizable combinations of pieces from different brands</w:t>
       </w:r>
       <w:r>
         <w:rPr>
@@ -1370,53 +1307,12 @@
           <w:szCs w:val="32"/>
         </w:rPr>
       </w:pPr>
-      <w:proofErr w:type="spellStart"/>
-      <w:r>
-        <w:rPr>
-          <w:sz w:val="32"/>
-          <w:szCs w:val="32"/>
-        </w:rPr>
-        <w:t>Porter’s</w:t>
-      </w:r>
-      <w:proofErr w:type="spellEnd"/>
-      <w:r>
-        <w:rPr>
-          <w:sz w:val="32"/>
-          <w:szCs w:val="32"/>
-        </w:rPr>
-        <w:t xml:space="preserve"> </w:t>
-      </w:r>
-      <w:proofErr w:type="spellStart"/>
-      <w:r>
-        <w:rPr>
-          <w:sz w:val="32"/>
-          <w:szCs w:val="32"/>
-        </w:rPr>
-        <w:t>Five</w:t>
-      </w:r>
-      <w:proofErr w:type="spellEnd"/>
-      <w:r>
-        <w:rPr>
-          <w:sz w:val="32"/>
-          <w:szCs w:val="32"/>
-        </w:rPr>
-        <w:t xml:space="preserve"> </w:t>
-      </w:r>
-      <w:proofErr w:type="spellStart"/>
-      <w:r>
-        <w:rPr>
-          <w:sz w:val="32"/>
-          <w:szCs w:val="32"/>
-        </w:rPr>
-        <w:t>Forces</w:t>
-      </w:r>
-      <w:proofErr w:type="spellEnd"/>
-      <w:r>
-        <w:rPr>
-          <w:sz w:val="32"/>
-          <w:szCs w:val="32"/>
-        </w:rPr>
-        <w:t xml:space="preserve"> Model</w:t>
+      <w:r>
+        <w:rPr>
+          <w:sz w:val="32"/>
+          <w:szCs w:val="32"/>
+        </w:rPr>
+        <w:t>Porter’s Five Forces Model</w:t>
       </w:r>
     </w:p>
     <w:p>
@@ -2003,25 +1899,7 @@
           <w:szCs w:val="32"/>
           <w:lang w:val="en-US"/>
         </w:rPr>
-        <w:t xml:space="preserve">purchase of the item helped reduce his/her environmental impact (es. Estimated Kg of CO2 saved,  </w:t>
-      </w:r>
-      <w:proofErr w:type="spellStart"/>
-      <w:r>
-        <w:rPr>
-          <w:sz w:val="32"/>
-          <w:szCs w:val="32"/>
-          <w:lang w:val="en-US"/>
-        </w:rPr>
-        <w:t>litres</w:t>
-      </w:r>
-      <w:proofErr w:type="spellEnd"/>
-      <w:r>
-        <w:rPr>
-          <w:sz w:val="32"/>
-          <w:szCs w:val="32"/>
-          <w:lang w:val="en-US"/>
-        </w:rPr>
-        <w:t xml:space="preserve"> of water saved, …)</w:t>
+        <w:t>purchase of the item helped reduce his/her environmental impact (es. Estimated Kg of CO2 saved,  litres of water saved, …)</w:t>
       </w:r>
     </w:p>
     <w:p>
@@ -2342,31 +2220,15 @@
           <w:szCs w:val="32"/>
           <w:lang w:val="en-US"/>
         </w:rPr>
-        <w:t>Experiential Marketing</w:t>
-      </w:r>
-      <w:r>
-        <w:rPr>
-          <w:sz w:val="32"/>
-          <w:szCs w:val="32"/>
-          <w:lang w:val="en-US"/>
-        </w:rPr>
-        <w:t xml:space="preserve">: </w:t>
-      </w:r>
-      <w:r>
-        <w:rPr>
-          <w:sz w:val="32"/>
-          <w:szCs w:val="32"/>
-          <w:lang w:val="en-US"/>
-        </w:rPr>
-        <w:t>Personalization of the online shopping experience is something new</w:t>
-      </w:r>
-      <w:r>
-        <w:rPr>
-          <w:sz w:val="32"/>
-          <w:szCs w:val="32"/>
-          <w:lang w:val="en-US"/>
-        </w:rPr>
-        <w:t xml:space="preserve"> that not many other apps offer. A more enjoyable shopping experience can lead customers to ultimately become more attached to the service. Giving the possibility to consumers to also grade, comment or simply (dis)like </w:t>
+        <w:t xml:space="preserve">Experiential Marketing: </w:t>
+      </w:r>
+      <w:r>
+        <w:rPr>
+          <w:sz w:val="32"/>
+          <w:szCs w:val="32"/>
+          <w:lang w:val="en-US"/>
+        </w:rPr>
+        <w:t xml:space="preserve">Personalization of the online shopping experience is something new that not many other apps offer. A more enjoyable shopping experience can lead customers to ultimately become more attached to the service. Giving the possibility to consumers to also grade, comment or simply (dis)like </w:t>
       </w:r>
       <w:r>
         <w:rPr>
@@ -2652,15 +2514,7 @@
           <w:szCs w:val="32"/>
           <w:lang w:val="en-US"/>
         </w:rPr>
-        <w:t>The general ide</w:t>
-      </w:r>
-      <w:r>
-        <w:rPr>
-          <w:sz w:val="32"/>
-          <w:szCs w:val="32"/>
-          <w:lang w:val="en-US"/>
-        </w:rPr>
-        <w:t xml:space="preserve">a to have very low costs allows us to also bundle together clothes to reduce the items left in the warehouse. To </w:t>
+        <w:t xml:space="preserve">The general idea to have very low costs allows us to also bundle together clothes to reduce the items left in the warehouse. To </w:t>
       </w:r>
       <w:r>
         <w:rPr>
@@ -2972,25 +2826,7 @@
           <w:szCs w:val="32"/>
           <w:lang w:val="en-US"/>
         </w:rPr>
-        <w:t xml:space="preserve">, </w:t>
-      </w:r>
-      <w:proofErr w:type="spellStart"/>
-      <w:r>
-        <w:rPr>
-          <w:sz w:val="32"/>
-          <w:szCs w:val="32"/>
-          <w:lang w:val="en-US"/>
-        </w:rPr>
-        <w:t>ebay</w:t>
-      </w:r>
-      <w:proofErr w:type="spellEnd"/>
-      <w:r>
-        <w:rPr>
-          <w:sz w:val="32"/>
-          <w:szCs w:val="32"/>
-          <w:lang w:val="en-US"/>
-        </w:rPr>
-        <w:t>, AliExpress</w:t>
+        <w:t>, ebay, AliExpress</w:t>
       </w:r>
     </w:p>
     <w:p>
@@ -3014,18 +2850,8 @@
           <w:szCs w:val="32"/>
           <w:lang w:val="en-US"/>
         </w:rPr>
-        <w:t xml:space="preserve">Secondhand retailers: Vinted, </w:t>
-      </w:r>
-      <w:proofErr w:type="spellStart"/>
-      <w:r>
-        <w:rPr>
-          <w:sz w:val="32"/>
-          <w:szCs w:val="32"/>
-          <w:lang w:val="en-US"/>
-        </w:rPr>
-        <w:t>Wallapop</w:t>
-      </w:r>
-      <w:proofErr w:type="spellEnd"/>
+        <w:t>Secondhand retailers: Vinted, Wallapop</w:t>
+      </w:r>
     </w:p>
     <w:p>
       <w:pPr>
@@ -3361,193 +3187,6 @@
         <w:rPr>
           <w:sz w:val="40"/>
           <w:szCs w:val="40"/>
-          <w:lang w:val="en-US"/>
-        </w:rPr>
-      </w:pPr>
-      <w:r>
-        <w:rPr>
-          <w:sz w:val="40"/>
-          <w:szCs w:val="40"/>
-          <w:lang w:val="en-US"/>
-        </w:rPr>
-        <w:br w:type="page"/>
-      </w:r>
-    </w:p>
-    <w:p>
-      <w:pPr>
-        <w:rPr>
-          <w:sz w:val="32"/>
-          <w:szCs w:val="32"/>
-          <w:lang w:val="en-US"/>
-        </w:rPr>
-      </w:pPr>
-      <w:r>
-        <w:rPr>
-          <w:sz w:val="32"/>
-          <w:szCs w:val="32"/>
-          <w:lang w:val="en-US"/>
-        </w:rPr>
-        <w:lastRenderedPageBreak/>
-        <w:t>The Product Life Cycle</w:t>
-      </w:r>
-    </w:p>
-    <w:p>
-      <w:pPr>
-        <w:rPr>
-          <w:lang w:val="en-US"/>
-        </w:rPr>
-      </w:pPr>
-      <w:r>
-        <w:rPr>
-          <w:noProof/>
-          <w:sz w:val="32"/>
-          <w:szCs w:val="32"/>
-          <w:lang w:val="en-US"/>
-        </w:rPr>
-        <w:drawing>
-          <wp:anchor distT="0" distB="0" distL="114300" distR="114300" simplePos="0" relativeHeight="251663360" behindDoc="0" locked="0" layoutInCell="1" allowOverlap="1" wp14:anchorId="18EFB882" wp14:editId="6742200C">
-            <wp:simplePos x="0" y="0"/>
-            <wp:positionH relativeFrom="margin">
-              <wp:align>center</wp:align>
-            </wp:positionH>
-            <wp:positionV relativeFrom="paragraph">
-              <wp:posOffset>1152294</wp:posOffset>
-            </wp:positionV>
-            <wp:extent cx="3830955" cy="2784475"/>
-            <wp:effectExtent l="0" t="0" r="0" b="0"/>
-            <wp:wrapTopAndBottom/>
-            <wp:docPr id="4" name="Immagine 4"/>
-            <wp:cNvGraphicFramePr>
-              <a:graphicFrameLocks xmlns:a="http://schemas.openxmlformats.org/drawingml/2006/main" noChangeAspect="1"/>
-            </wp:cNvGraphicFramePr>
-            <a:graphic xmlns:a="http://schemas.openxmlformats.org/drawingml/2006/main">
-              <a:graphicData uri="http://schemas.openxmlformats.org/drawingml/2006/picture">
-                <pic:pic xmlns:pic="http://schemas.openxmlformats.org/drawingml/2006/picture">
-                  <pic:nvPicPr>
-                    <pic:cNvPr id="0" name="Picture 5"/>
-                    <pic:cNvPicPr>
-                      <a:picLocks noChangeAspect="1" noChangeArrowheads="1"/>
-                    </pic:cNvPicPr>
-                  </pic:nvPicPr>
-                  <pic:blipFill>
-                    <a:blip r:embed="rId11">
-                      <a:extLst>
-                        <a:ext uri="{28A0092B-C50C-407E-A947-70E740481C1C}">
-                          <a14:useLocalDpi xmlns:a14="http://schemas.microsoft.com/office/drawing/2010/main" val="0"/>
-                        </a:ext>
-                      </a:extLst>
-                    </a:blip>
-                    <a:srcRect/>
-                    <a:stretch>
-                      <a:fillRect/>
-                    </a:stretch>
-                  </pic:blipFill>
-                  <pic:spPr bwMode="auto">
-                    <a:xfrm>
-                      <a:off x="0" y="0"/>
-                      <a:ext cx="3830955" cy="2784475"/>
-                    </a:xfrm>
-                    <a:prstGeom prst="rect">
-                      <a:avLst/>
-                    </a:prstGeom>
-                    <a:noFill/>
-                    <a:ln>
-                      <a:noFill/>
-                    </a:ln>
-                  </pic:spPr>
-                </pic:pic>
-              </a:graphicData>
-            </a:graphic>
-            <wp14:sizeRelH relativeFrom="page">
-              <wp14:pctWidth>0</wp14:pctWidth>
-            </wp14:sizeRelH>
-            <wp14:sizeRelV relativeFrom="page">
-              <wp14:pctHeight>0</wp14:pctHeight>
-            </wp14:sizeRelV>
-          </wp:anchor>
-        </w:drawing>
-      </w:r>
-      <w:r>
-        <w:rPr>
-          <w:sz w:val="28"/>
-          <w:szCs w:val="28"/>
-          <w:lang w:val="en-US"/>
-        </w:rPr>
-        <w:t xml:space="preserve">Because the supplied products are at the end of their normal life cycle, the sales cannot be too high in any stage of their second life cycle. The quantity supplied may also be variable and this can cause the products to have their decline in sales earlier than usual. </w:t>
-      </w:r>
-    </w:p>
-    <w:p>
-      <w:pPr>
-        <w:rPr>
-          <w:sz w:val="36"/>
-          <w:szCs w:val="36"/>
-          <w:lang w:val="en-US"/>
-        </w:rPr>
-      </w:pPr>
-    </w:p>
-    <w:p>
-      <w:pPr>
-        <w:rPr>
-          <w:sz w:val="36"/>
-          <w:szCs w:val="36"/>
-          <w:lang w:val="en-US"/>
-        </w:rPr>
-      </w:pPr>
-      <w:r>
-        <w:rPr>
-          <w:sz w:val="36"/>
-          <w:szCs w:val="36"/>
-          <w:lang w:val="en-US"/>
-        </w:rPr>
-        <w:t>Distribution</w:t>
-      </w:r>
-    </w:p>
-    <w:p>
-      <w:pPr>
-        <w:rPr>
-          <w:sz w:val="32"/>
-          <w:szCs w:val="32"/>
-          <w:lang w:val="en-US"/>
-        </w:rPr>
-      </w:pPr>
-      <w:r>
-        <w:rPr>
-          <w:sz w:val="32"/>
-          <w:szCs w:val="32"/>
-          <w:lang w:val="en-US"/>
-        </w:rPr>
-        <w:t xml:space="preserve">Our company would provide good quality items at a low price. An efficient distribution of the items would significantly contribute to decrease the overall prices. The best option in our case is also the simplest one: we would need to send the items directly to the final consumer using the national and international posting system. To decrease the general cost and environmental impact of shipping the goods from the supplier to a central warehouse to the final customer, </w:t>
-      </w:r>
-      <w:r>
-        <w:rPr>
-          <w:sz w:val="32"/>
-          <w:szCs w:val="32"/>
-          <w:lang w:val="en-US"/>
-        </w:rPr>
-        <w:t>using several small, dislocated warehouses could also be taken into</w:t>
-      </w:r>
-      <w:r>
-        <w:rPr>
-          <w:sz w:val="32"/>
-          <w:szCs w:val="32"/>
-          <w:lang w:val="en-US"/>
-        </w:rPr>
-        <w:t xml:space="preserve"> </w:t>
-      </w:r>
-      <w:r>
-        <w:rPr>
-          <w:sz w:val="32"/>
-          <w:szCs w:val="32"/>
-          <w:lang w:val="en-US"/>
-        </w:rPr>
-        <w:t xml:space="preserve"> consideration. This would also help to reduce the time needed to ship the items to the customer. The warehouse and shipping costs will be discussed more in detail later.</w:t>
-      </w:r>
-    </w:p>
-    <w:p>
-      <w:pPr>
-        <w:rPr>
-          <w:sz w:val="32"/>
-          <w:szCs w:val="32"/>
           <w:lang w:val="en-US"/>
         </w:rPr>
       </w:pPr>
@@ -4316,18 +3955,8 @@
                 <w:szCs w:val="32"/>
                 <w:lang w:val="en-US"/>
               </w:rPr>
-              <w:t xml:space="preserve">Media </w:t>
+              <w:t>Media Behaviour</w:t>
             </w:r>
-            <w:proofErr w:type="spellStart"/>
-            <w:r>
-              <w:rPr>
-                <w:sz w:val="32"/>
-                <w:szCs w:val="32"/>
-                <w:lang w:val="en-US"/>
-              </w:rPr>
-              <w:t>Behaviour</w:t>
-            </w:r>
-            <w:proofErr w:type="spellEnd"/>
           </w:p>
         </w:tc>
         <w:tc>
@@ -4656,7 +4285,7 @@
                     </pic:cNvPicPr>
                   </pic:nvPicPr>
                   <pic:blipFill>
-                    <a:blip r:embed="rId12">
+                    <a:blip r:embed="rId11">
                       <a:extLst>
                         <a:ext uri="{28A0092B-C50C-407E-A947-70E740481C1C}">
                           <a14:useLocalDpi xmlns:a14="http://schemas.microsoft.com/office/drawing/2010/main" val="0"/>
@@ -4723,7 +4352,7 @@
                     </pic:cNvPicPr>
                   </pic:nvPicPr>
                   <pic:blipFill>
-                    <a:blip r:embed="rId13" cstate="print">
+                    <a:blip r:embed="rId12" cstate="print">
                       <a:extLst>
                         <a:ext uri="{28A0092B-C50C-407E-A947-70E740481C1C}">
                           <a14:useLocalDpi xmlns:a14="http://schemas.microsoft.com/office/drawing/2010/main" val="0"/>
@@ -4835,7 +4464,7 @@
                     </pic:cNvPicPr>
                   </pic:nvPicPr>
                   <pic:blipFill>
-                    <a:blip r:embed="rId14" cstate="print">
+                    <a:blip r:embed="rId13" cstate="print">
                       <a:extLst>
                         <a:ext uri="{28A0092B-C50C-407E-A947-70E740481C1C}">
                           <a14:useLocalDpi xmlns:a14="http://schemas.microsoft.com/office/drawing/2010/main" val="0"/>
@@ -5617,6 +5246,295 @@
         <w:rPr>
           <w:sz w:val="32"/>
           <w:szCs w:val="32"/>
+          <w:lang w:val="en-US"/>
+        </w:rPr>
+      </w:pPr>
+      <w:r>
+        <w:rPr>
+          <w:sz w:val="32"/>
+          <w:szCs w:val="32"/>
+          <w:lang w:val="en-US"/>
+        </w:rPr>
+        <w:br w:type="page"/>
+      </w:r>
+    </w:p>
+    <w:p>
+      <w:pPr>
+        <w:rPr>
+          <w:sz w:val="44"/>
+          <w:szCs w:val="44"/>
+          <w:lang w:val="en-US"/>
+        </w:rPr>
+      </w:pPr>
+      <w:r>
+        <w:rPr>
+          <w:sz w:val="44"/>
+          <w:szCs w:val="44"/>
+          <w:lang w:val="en-US"/>
+        </w:rPr>
+        <w:lastRenderedPageBreak/>
+        <w:t>OPERATIONAL MARKETING PLAN</w:t>
+      </w:r>
+    </w:p>
+    <w:p>
+      <w:pPr>
+        <w:rPr>
+          <w:sz w:val="36"/>
+          <w:szCs w:val="36"/>
+          <w:lang w:val="en-US"/>
+        </w:rPr>
+      </w:pPr>
+      <w:r>
+        <w:rPr>
+          <w:sz w:val="36"/>
+          <w:szCs w:val="36"/>
+          <w:lang w:val="en-US"/>
+        </w:rPr>
+        <w:t>Product Policy</w:t>
+      </w:r>
+    </w:p>
+    <w:p>
+      <w:pPr>
+        <w:rPr>
+          <w:sz w:val="32"/>
+          <w:szCs w:val="32"/>
+          <w:lang w:val="en-US"/>
+        </w:rPr>
+      </w:pPr>
+      <w:r>
+        <w:rPr>
+          <w:sz w:val="32"/>
+          <w:szCs w:val="32"/>
+          <w:lang w:val="en-US"/>
+        </w:rPr>
+        <w:t>Our products will be characterized by having good quality at a low price. The quality of the clothes will be guaranteed by allowing suppliers to send pictures or videos before shipping them. A team of experts will then analyze, photograph and describe all the clothes that arrive to the warehouse.</w:t>
+      </w:r>
+      <w:r>
+        <w:rPr>
+          <w:sz w:val="32"/>
+          <w:szCs w:val="32"/>
+          <w:lang w:val="en-US"/>
+        </w:rPr>
+        <w:t xml:space="preserve"> Once an item is bought, it is put in a box along with all the other items the customer is bought and then shipped. The packaging will necessarily have to be made out of recycled materials to demonstrate that the company tries to be as eco-friendly as possible. </w:t>
+      </w:r>
+    </w:p>
+    <w:p>
+      <w:pPr>
+        <w:rPr>
+          <w:sz w:val="32"/>
+          <w:szCs w:val="32"/>
+          <w:lang w:val="en-US"/>
+        </w:rPr>
+      </w:pPr>
+    </w:p>
+    <w:p>
+      <w:pPr>
+        <w:rPr>
+          <w:sz w:val="32"/>
+          <w:szCs w:val="32"/>
+          <w:lang w:val="en-US"/>
+        </w:rPr>
+      </w:pPr>
+      <w:r>
+        <w:rPr>
+          <w:sz w:val="32"/>
+          <w:szCs w:val="32"/>
+          <w:lang w:val="en-US"/>
+        </w:rPr>
+        <w:t>Product Life Cycle</w:t>
+      </w:r>
+    </w:p>
+    <w:p>
+      <w:pPr>
+        <w:rPr>
+          <w:lang w:val="en-US"/>
+        </w:rPr>
+      </w:pPr>
+      <w:r>
+        <w:rPr>
+          <w:noProof/>
+          <w:sz w:val="32"/>
+          <w:szCs w:val="32"/>
+          <w:lang w:val="en-US"/>
+        </w:rPr>
+        <w:drawing>
+          <wp:anchor distT="0" distB="0" distL="114300" distR="114300" simplePos="0" relativeHeight="251663360" behindDoc="0" locked="0" layoutInCell="1" allowOverlap="1" wp14:anchorId="44241CB2" wp14:editId="386DB055">
+            <wp:simplePos x="0" y="0"/>
+            <wp:positionH relativeFrom="margin">
+              <wp:align>center</wp:align>
+            </wp:positionH>
+            <wp:positionV relativeFrom="paragraph">
+              <wp:posOffset>1152294</wp:posOffset>
+            </wp:positionV>
+            <wp:extent cx="3830955" cy="2784475"/>
+            <wp:effectExtent l="0" t="0" r="0" b="0"/>
+            <wp:wrapTopAndBottom/>
+            <wp:docPr id="4" name="Immagine 4"/>
+            <wp:cNvGraphicFramePr>
+              <a:graphicFrameLocks xmlns:a="http://schemas.openxmlformats.org/drawingml/2006/main" noChangeAspect="1"/>
+            </wp:cNvGraphicFramePr>
+            <a:graphic xmlns:a="http://schemas.openxmlformats.org/drawingml/2006/main">
+              <a:graphicData uri="http://schemas.openxmlformats.org/drawingml/2006/picture">
+                <pic:pic xmlns:pic="http://schemas.openxmlformats.org/drawingml/2006/picture">
+                  <pic:nvPicPr>
+                    <pic:cNvPr id="0" name="Picture 5"/>
+                    <pic:cNvPicPr>
+                      <a:picLocks noChangeAspect="1" noChangeArrowheads="1"/>
+                    </pic:cNvPicPr>
+                  </pic:nvPicPr>
+                  <pic:blipFill>
+                    <a:blip r:embed="rId14">
+                      <a:extLst>
+                        <a:ext uri="{28A0092B-C50C-407E-A947-70E740481C1C}">
+                          <a14:useLocalDpi xmlns:a14="http://schemas.microsoft.com/office/drawing/2010/main" val="0"/>
+                        </a:ext>
+                      </a:extLst>
+                    </a:blip>
+                    <a:srcRect/>
+                    <a:stretch>
+                      <a:fillRect/>
+                    </a:stretch>
+                  </pic:blipFill>
+                  <pic:spPr bwMode="auto">
+                    <a:xfrm>
+                      <a:off x="0" y="0"/>
+                      <a:ext cx="3830955" cy="2784475"/>
+                    </a:xfrm>
+                    <a:prstGeom prst="rect">
+                      <a:avLst/>
+                    </a:prstGeom>
+                    <a:noFill/>
+                    <a:ln>
+                      <a:noFill/>
+                    </a:ln>
+                  </pic:spPr>
+                </pic:pic>
+              </a:graphicData>
+            </a:graphic>
+            <wp14:sizeRelH relativeFrom="page">
+              <wp14:pctWidth>0</wp14:pctWidth>
+            </wp14:sizeRelH>
+            <wp14:sizeRelV relativeFrom="page">
+              <wp14:pctHeight>0</wp14:pctHeight>
+            </wp14:sizeRelV>
+          </wp:anchor>
+        </w:drawing>
+      </w:r>
+      <w:r>
+        <w:rPr>
+          <w:sz w:val="28"/>
+          <w:szCs w:val="28"/>
+          <w:lang w:val="en-US"/>
+        </w:rPr>
+        <w:t xml:space="preserve">Because the supplied products are at the end of their normal life cycle, the sales cannot be too high in any stage of their second life cycle. The quantity supplied may also be variable and this can cause the products to have their decline in sales earlier than usual. </w:t>
+      </w:r>
+    </w:p>
+    <w:p>
+      <w:pPr>
+        <w:rPr>
+          <w:sz w:val="36"/>
+          <w:szCs w:val="36"/>
+          <w:lang w:val="en-US"/>
+        </w:rPr>
+      </w:pPr>
+    </w:p>
+    <w:p>
+      <w:pPr>
+        <w:rPr>
+          <w:sz w:val="36"/>
+          <w:szCs w:val="36"/>
+          <w:lang w:val="en-US"/>
+        </w:rPr>
+      </w:pPr>
+      <w:r>
+        <w:rPr>
+          <w:sz w:val="36"/>
+          <w:szCs w:val="36"/>
+          <w:lang w:val="en-US"/>
+        </w:rPr>
+        <w:br w:type="page"/>
+      </w:r>
+    </w:p>
+    <w:p>
+      <w:pPr>
+        <w:rPr>
+          <w:sz w:val="36"/>
+          <w:szCs w:val="36"/>
+          <w:lang w:val="en-US"/>
+        </w:rPr>
+      </w:pPr>
+      <w:r>
+        <w:rPr>
+          <w:sz w:val="36"/>
+          <w:szCs w:val="36"/>
+          <w:lang w:val="en-US"/>
+        </w:rPr>
+        <w:lastRenderedPageBreak/>
+        <w:t>Distribution</w:t>
+      </w:r>
+    </w:p>
+    <w:p>
+      <w:pPr>
+        <w:rPr>
+          <w:sz w:val="32"/>
+          <w:szCs w:val="32"/>
+          <w:lang w:val="en-US"/>
+        </w:rPr>
+      </w:pPr>
+      <w:r>
+        <w:rPr>
+          <w:sz w:val="32"/>
+          <w:szCs w:val="32"/>
+          <w:lang w:val="en-US"/>
+        </w:rPr>
+        <w:t>Our company provide</w:t>
+      </w:r>
+      <w:r>
+        <w:rPr>
+          <w:sz w:val="32"/>
+          <w:szCs w:val="32"/>
+          <w:lang w:val="en-US"/>
+        </w:rPr>
+        <w:t>s</w:t>
+      </w:r>
+      <w:r>
+        <w:rPr>
+          <w:sz w:val="32"/>
+          <w:szCs w:val="32"/>
+          <w:lang w:val="en-US"/>
+        </w:rPr>
+        <w:t xml:space="preserve"> good quality items at a low price. An efficient distribution of the items would significantly contribute to decrease the overall prices. The best option in our case is also the simplest one: we would need to send the items directly to the final consumer using the national and international posting system. To decrease the general cost and environmental impact of shipping the goods from the supplier to a central warehouse to the final customer, </w:t>
+      </w:r>
+      <w:r>
+        <w:rPr>
+          <w:sz w:val="32"/>
+          <w:szCs w:val="32"/>
+          <w:lang w:val="en-US"/>
+        </w:rPr>
+        <w:t>using several small, dislocated warehouses could also be taken into</w:t>
+      </w:r>
+      <w:r>
+        <w:rPr>
+          <w:sz w:val="32"/>
+          <w:szCs w:val="32"/>
+          <w:lang w:val="en-US"/>
+        </w:rPr>
+        <w:t xml:space="preserve"> </w:t>
+      </w:r>
+      <w:r>
+        <w:rPr>
+          <w:sz w:val="32"/>
+          <w:szCs w:val="32"/>
+          <w:lang w:val="en-US"/>
+        </w:rPr>
+        <w:t xml:space="preserve"> consideration. This would also help to reduce the time needed to ship the items to the customer. The warehouse and shipping costs will be discussed more in detail later.</w:t>
+      </w:r>
+    </w:p>
+    <w:p>
+      <w:pPr>
+        <w:rPr>
+          <w:sz w:val="44"/>
+          <w:szCs w:val="44"/>
           <w:lang w:val="en-US"/>
         </w:rPr>
       </w:pPr>

</xml_diff>